<commit_message>
Insert Column for 2022
</commit_message>
<xml_diff>
--- a/2019_2020_2021_2022/MITRE CWE SANS Top 25 - Comparison of the 2019, 2020, 2021 and 2022 Releases.docx
+++ b/2019_2020_2021_2022/MITRE CWE SANS Top 25 - Comparison of the 2019, 2020, 2021 and 2022 Releases.docx
@@ -4,7 +4,7 @@
   <w:body>
     <w:tbl>
       <w:tblPr>
-        <w:tblW w:w="9621" w:type="dxa"/>
+        <w:tblW w:w="10065" w:type="dxa"/>
         <w:tblInd w:w="5" w:type="dxa"/>
         <w:tblLayout w:type="fixed"/>
         <w:tblLook w:val="0000" w:firstRow="0" w:lastRow="0" w:firstColumn="0" w:lastColumn="0" w:noHBand="0" w:noVBand="0"/>
@@ -12,10 +12,11 @@
       <w:tblGrid>
         <w:gridCol w:w="280"/>
         <w:gridCol w:w="429"/>
-        <w:gridCol w:w="7137"/>
-        <w:gridCol w:w="559"/>
-        <w:gridCol w:w="623"/>
-        <w:gridCol w:w="593"/>
+        <w:gridCol w:w="6946"/>
+        <w:gridCol w:w="567"/>
+        <w:gridCol w:w="567"/>
+        <w:gridCol w:w="567"/>
+        <w:gridCol w:w="709"/>
       </w:tblGrid>
       <w:tr>
         <w:trPr>
@@ -24,7 +25,7 @@
         </w:trPr>
         <w:tc>
           <w:tcPr>
-            <w:tcW w:w="7846" w:type="dxa"/>
+            <w:tcW w:w="7655" w:type="dxa"/>
             <w:gridSpan w:val="3"/>
             <w:tcBorders>
               <w:top w:val="single" w:sz="2" w:space="0" w:color="000000"/>
@@ -67,8 +68,8 @@
         </w:tc>
         <w:tc>
           <w:tcPr>
-            <w:tcW w:w="1775" w:type="dxa"/>
-            <w:gridSpan w:val="3"/>
+            <w:tcW w:w="2410" w:type="dxa"/>
+            <w:gridSpan w:val="4"/>
             <w:tcBorders>
               <w:top w:val="single" w:sz="2" w:space="0" w:color="000000"/>
               <w:left w:val="single" w:sz="4" w:space="0" w:color="000000"/>
@@ -117,7 +118,7 @@
         </w:trPr>
         <w:tc>
           <w:tcPr>
-            <w:tcW w:w="7846" w:type="dxa"/>
+            <w:tcW w:w="7655" w:type="dxa"/>
             <w:gridSpan w:val="3"/>
             <w:tcBorders>
               <w:top w:val="none" w:sz="2" w:space="0" w:color="000000"/>
@@ -148,7 +149,7 @@
         </w:tc>
         <w:tc>
           <w:tcPr>
-            <w:tcW w:w="559" w:type="dxa"/>
+            <w:tcW w:w="567" w:type="dxa"/>
             <w:tcBorders>
               <w:top w:val="single" w:sz="4" w:space="0" w:color="000000"/>
               <w:left w:val="single" w:sz="2" w:space="0" w:color="000000"/>
@@ -191,7 +192,7 @@
         </w:tc>
         <w:tc>
           <w:tcPr>
-            <w:tcW w:w="623" w:type="dxa"/>
+            <w:tcW w:w="567" w:type="dxa"/>
             <w:tcBorders>
               <w:top w:val="single" w:sz="4" w:space="0" w:color="000000"/>
               <w:left w:val="single" w:sz="4" w:space="0" w:color="000000"/>
@@ -234,7 +235,7 @@
         </w:tc>
         <w:tc>
           <w:tcPr>
-            <w:tcW w:w="593" w:type="dxa"/>
+            <w:tcW w:w="567" w:type="dxa"/>
             <w:tcBorders>
               <w:top w:val="single" w:sz="4" w:space="0" w:color="000000"/>
               <w:left w:val="single" w:sz="4" w:space="0" w:color="000000"/>
@@ -272,6 +273,41 @@
                 <w:sz w:val="22"/>
               </w:rPr>
               <w:t>2021</w:t>
+            </w:r>
+          </w:p>
+        </w:tc>
+        <w:tc>
+          <w:tcPr>
+            <w:tcW w:w="709" w:type="dxa"/>
+            <w:tcBorders>
+              <w:top w:val="single" w:sz="4" w:space="0" w:color="000000"/>
+              <w:left w:val="single" w:sz="4" w:space="0" w:color="000000"/>
+              <w:bottom w:val="single" w:sz="4" w:space="0" w:color="000000"/>
+              <w:right w:val="single" w:sz="2" w:space="0" w:color="000000"/>
+            </w:tcBorders>
+          </w:tcPr>
+          <w:p>
+            <w:pPr>
+              <w:pStyle w:val="TableGrid1"/>
+              <w:spacing w:before="120" w:after="120"/>
+              <w:jc w:val="center"/>
+              <w:rPr>
+                <w:rFonts w:ascii="Segoe UI Semilight" w:hAnsi="Segoe UI Semilight" w:cs="Segoe UI Semilight"/>
+                <w:b/>
+                <w:bCs/>
+                <w:color w:val="000000"/>
+                <w:sz w:val="22"/>
+              </w:rPr>
+            </w:pPr>
+            <w:r>
+              <w:rPr>
+                <w:rFonts w:ascii="Segoe UI Semilight" w:hAnsi="Segoe UI Semilight" w:cs="Segoe UI Semilight"/>
+                <w:b/>
+                <w:bCs/>
+                <w:color w:val="000000"/>
+                <w:sz w:val="22"/>
+              </w:rPr>
+              <w:t>2022</w:t>
             </w:r>
           </w:p>
         </w:tc>
@@ -351,7 +387,7 @@
         </w:tc>
         <w:tc>
           <w:tcPr>
-            <w:tcW w:w="7137" w:type="dxa"/>
+            <w:tcW w:w="6946" w:type="dxa"/>
             <w:tcBorders>
               <w:top w:val="single" w:sz="2" w:space="0" w:color="000000"/>
               <w:left w:val="none" w:sz="2" w:space="0" w:color="000000"/>
@@ -391,7 +427,7 @@
         </w:tc>
         <w:tc>
           <w:tcPr>
-            <w:tcW w:w="559" w:type="dxa"/>
+            <w:tcW w:w="567" w:type="dxa"/>
             <w:tcBorders>
               <w:top w:val="single" w:sz="2" w:space="0" w:color="000000"/>
               <w:left w:val="single" w:sz="2" w:space="0" w:color="000000"/>
@@ -431,7 +467,7 @@
         </w:tc>
         <w:tc>
           <w:tcPr>
-            <w:tcW w:w="623" w:type="dxa"/>
+            <w:tcW w:w="567" w:type="dxa"/>
             <w:tcBorders>
               <w:top w:val="single" w:sz="2" w:space="0" w:color="000000"/>
               <w:left w:val="single" w:sz="2" w:space="0" w:color="000000"/>
@@ -471,7 +507,7 @@
         </w:tc>
         <w:tc>
           <w:tcPr>
-            <w:tcW w:w="593" w:type="dxa"/>
+            <w:tcW w:w="567" w:type="dxa"/>
             <w:tcBorders>
               <w:top w:val="single" w:sz="2" w:space="0" w:color="000000"/>
               <w:left w:val="single" w:sz="2" w:space="0" w:color="000000"/>
@@ -507,6 +543,30 @@
               </w:rPr>
               <w:t>1</w:t>
             </w:r>
+          </w:p>
+        </w:tc>
+        <w:tc>
+          <w:tcPr>
+            <w:tcW w:w="709" w:type="dxa"/>
+            <w:tcBorders>
+              <w:top w:val="single" w:sz="2" w:space="0" w:color="000000"/>
+              <w:left w:val="single" w:sz="2" w:space="0" w:color="000000"/>
+              <w:bottom w:val="single" w:sz="4" w:space="0" w:color="000000"/>
+              <w:right w:val="single" w:sz="2" w:space="0" w:color="000000"/>
+            </w:tcBorders>
+            <w:shd w:val="clear" w:color="auto" w:fill="auto"/>
+          </w:tcPr>
+          <w:p>
+            <w:pPr>
+              <w:pStyle w:val="TableGrid1"/>
+              <w:jc w:val="center"/>
+              <w:rPr>
+                <w:rFonts w:ascii="Segoe UI Semilight" w:hAnsi="Segoe UI Semilight" w:cs="Segoe UI Semilight"/>
+                <w:color w:val="000000"/>
+                <w:sz w:val="18"/>
+                <w:szCs w:val="18"/>
+              </w:rPr>
+            </w:pPr>
           </w:p>
         </w:tc>
       </w:tr>
@@ -585,7 +645,7 @@
         </w:tc>
         <w:tc>
           <w:tcPr>
-            <w:tcW w:w="7137" w:type="dxa"/>
+            <w:tcW w:w="6946" w:type="dxa"/>
             <w:tcBorders>
               <w:top w:val="single" w:sz="2" w:space="0" w:color="000000"/>
               <w:left w:val="none" w:sz="2" w:space="0" w:color="000000"/>
@@ -619,31 +679,13 @@
                 <w:sz w:val="18"/>
                 <w:szCs w:val="18"/>
               </w:rPr>
-              <w:t>Improper</w:t>
-            </w:r>
-            <w:r>
-              <w:rPr>
-                <w:rFonts w:ascii="Segoe UI Semilight" w:hAnsi="Segoe UI Semilight" w:cs="Segoe UI Semilight"/>
-                <w:color w:val="000000"/>
-                <w:sz w:val="18"/>
-                <w:szCs w:val="18"/>
-              </w:rPr>
-              <w:t xml:space="preserve"> Neutralization of Input During Web Page Generation (‘Cross Site Scripting’</w:t>
-            </w:r>
-            <w:r>
-              <w:rPr>
-                <w:rFonts w:ascii="Segoe UI Semilight" w:hAnsi="Segoe UI Semilight" w:cs="Segoe UI Semilight"/>
-                <w:color w:val="000000"/>
-                <w:sz w:val="18"/>
-                <w:szCs w:val="18"/>
-              </w:rPr>
-              <w:t>)</w:t>
-            </w:r>
-          </w:p>
-        </w:tc>
-        <w:tc>
-          <w:tcPr>
-            <w:tcW w:w="559" w:type="dxa"/>
+              <w:t>Improper Neutralization of Input During Web Page Generation (‘Cross Site Scripting’)</w:t>
+            </w:r>
+          </w:p>
+        </w:tc>
+        <w:tc>
+          <w:tcPr>
+            <w:tcW w:w="567" w:type="dxa"/>
             <w:tcBorders>
               <w:top w:val="single" w:sz="2" w:space="0" w:color="000000"/>
               <w:left w:val="single" w:sz="2" w:space="0" w:color="000000"/>
@@ -683,7 +725,7 @@
         </w:tc>
         <w:tc>
           <w:tcPr>
-            <w:tcW w:w="623" w:type="dxa"/>
+            <w:tcW w:w="567" w:type="dxa"/>
             <w:tcBorders>
               <w:top w:val="single" w:sz="2" w:space="0" w:color="000000"/>
               <w:left w:val="single" w:sz="2" w:space="0" w:color="000000"/>
@@ -723,7 +765,7 @@
         </w:tc>
         <w:tc>
           <w:tcPr>
-            <w:tcW w:w="593" w:type="dxa"/>
+            <w:tcW w:w="567" w:type="dxa"/>
             <w:tcBorders>
               <w:top w:val="single" w:sz="2" w:space="0" w:color="000000"/>
               <w:left w:val="single" w:sz="2" w:space="0" w:color="000000"/>
@@ -759,6 +801,30 @@
               </w:rPr>
               <w:t>2</w:t>
             </w:r>
+          </w:p>
+        </w:tc>
+        <w:tc>
+          <w:tcPr>
+            <w:tcW w:w="709" w:type="dxa"/>
+            <w:tcBorders>
+              <w:top w:val="single" w:sz="2" w:space="0" w:color="000000"/>
+              <w:left w:val="single" w:sz="2" w:space="0" w:color="000000"/>
+              <w:bottom w:val="single" w:sz="4" w:space="0" w:color="000000"/>
+              <w:right w:val="single" w:sz="2" w:space="0" w:color="000000"/>
+            </w:tcBorders>
+            <w:shd w:val="clear" w:color="auto" w:fill="auto"/>
+          </w:tcPr>
+          <w:p>
+            <w:pPr>
+              <w:pStyle w:val="TableGrid1"/>
+              <w:jc w:val="center"/>
+              <w:rPr>
+                <w:rFonts w:ascii="Segoe UI Semilight" w:hAnsi="Segoe UI Semilight" w:cs="Segoe UI Semilight"/>
+                <w:color w:val="000000"/>
+                <w:sz w:val="18"/>
+                <w:szCs w:val="18"/>
+              </w:rPr>
+            </w:pPr>
           </w:p>
         </w:tc>
       </w:tr>
@@ -837,7 +903,7 @@
         </w:tc>
         <w:tc>
           <w:tcPr>
-            <w:tcW w:w="7137" w:type="dxa"/>
+            <w:tcW w:w="6946" w:type="dxa"/>
             <w:tcBorders>
               <w:top w:val="single" w:sz="2" w:space="0" w:color="000000"/>
               <w:left w:val="none" w:sz="2" w:space="0" w:color="000000"/>
@@ -877,7 +943,7 @@
         </w:tc>
         <w:tc>
           <w:tcPr>
-            <w:tcW w:w="559" w:type="dxa"/>
+            <w:tcW w:w="567" w:type="dxa"/>
             <w:tcBorders>
               <w:top w:val="single" w:sz="2" w:space="0" w:color="000000"/>
               <w:left w:val="single" w:sz="2" w:space="0" w:color="000000"/>
@@ -917,7 +983,7 @@
         </w:tc>
         <w:tc>
           <w:tcPr>
-            <w:tcW w:w="623" w:type="dxa"/>
+            <w:tcW w:w="567" w:type="dxa"/>
             <w:tcBorders>
               <w:top w:val="single" w:sz="2" w:space="0" w:color="000000"/>
               <w:left w:val="single" w:sz="2" w:space="0" w:color="000000"/>
@@ -957,7 +1023,7 @@
         </w:tc>
         <w:tc>
           <w:tcPr>
-            <w:tcW w:w="593" w:type="dxa"/>
+            <w:tcW w:w="567" w:type="dxa"/>
             <w:tcBorders>
               <w:top w:val="single" w:sz="2" w:space="0" w:color="000000"/>
               <w:left w:val="single" w:sz="2" w:space="0" w:color="000000"/>
@@ -993,6 +1059,30 @@
               </w:rPr>
               <w:t>3</w:t>
             </w:r>
+          </w:p>
+        </w:tc>
+        <w:tc>
+          <w:tcPr>
+            <w:tcW w:w="709" w:type="dxa"/>
+            <w:tcBorders>
+              <w:top w:val="single" w:sz="2" w:space="0" w:color="000000"/>
+              <w:left w:val="single" w:sz="2" w:space="0" w:color="000000"/>
+              <w:bottom w:val="single" w:sz="4" w:space="0" w:color="000000"/>
+              <w:right w:val="single" w:sz="2" w:space="0" w:color="000000"/>
+            </w:tcBorders>
+            <w:shd w:val="clear" w:color="auto" w:fill="auto"/>
+          </w:tcPr>
+          <w:p>
+            <w:pPr>
+              <w:pStyle w:val="TableGrid1"/>
+              <w:jc w:val="center"/>
+              <w:rPr>
+                <w:rFonts w:ascii="Segoe UI Semilight" w:hAnsi="Segoe UI Semilight" w:cs="Segoe UI Semilight"/>
+                <w:color w:val="000000"/>
+                <w:sz w:val="18"/>
+                <w:szCs w:val="18"/>
+              </w:rPr>
+            </w:pPr>
           </w:p>
         </w:tc>
       </w:tr>
@@ -1071,7 +1161,7 @@
         </w:tc>
         <w:tc>
           <w:tcPr>
-            <w:tcW w:w="7137" w:type="dxa"/>
+            <w:tcW w:w="6946" w:type="dxa"/>
             <w:tcBorders>
               <w:top w:val="single" w:sz="2" w:space="0" w:color="000000"/>
               <w:left w:val="none" w:sz="2" w:space="0" w:color="000000"/>
@@ -1111,7 +1201,7 @@
         </w:tc>
         <w:tc>
           <w:tcPr>
-            <w:tcW w:w="559" w:type="dxa"/>
+            <w:tcW w:w="567" w:type="dxa"/>
             <w:tcBorders>
               <w:top w:val="single" w:sz="2" w:space="0" w:color="000000"/>
               <w:left w:val="single" w:sz="2" w:space="0" w:color="000000"/>
@@ -1151,7 +1241,7 @@
         </w:tc>
         <w:tc>
           <w:tcPr>
-            <w:tcW w:w="623" w:type="dxa"/>
+            <w:tcW w:w="567" w:type="dxa"/>
             <w:tcBorders>
               <w:top w:val="single" w:sz="2" w:space="0" w:color="000000"/>
               <w:left w:val="single" w:sz="2" w:space="0" w:color="000000"/>
@@ -1191,7 +1281,7 @@
         </w:tc>
         <w:tc>
           <w:tcPr>
-            <w:tcW w:w="593" w:type="dxa"/>
+            <w:tcW w:w="567" w:type="dxa"/>
             <w:tcBorders>
               <w:top w:val="single" w:sz="2" w:space="0" w:color="000000"/>
               <w:left w:val="single" w:sz="2" w:space="0" w:color="000000"/>
@@ -1227,6 +1317,30 @@
               </w:rPr>
               <w:t>4</w:t>
             </w:r>
+          </w:p>
+        </w:tc>
+        <w:tc>
+          <w:tcPr>
+            <w:tcW w:w="709" w:type="dxa"/>
+            <w:tcBorders>
+              <w:top w:val="single" w:sz="2" w:space="0" w:color="000000"/>
+              <w:left w:val="single" w:sz="2" w:space="0" w:color="000000"/>
+              <w:bottom w:val="single" w:sz="4" w:space="0" w:color="000000"/>
+              <w:right w:val="single" w:sz="2" w:space="0" w:color="000000"/>
+            </w:tcBorders>
+            <w:shd w:val="clear" w:color="auto" w:fill="auto"/>
+          </w:tcPr>
+          <w:p>
+            <w:pPr>
+              <w:pStyle w:val="TableGrid1"/>
+              <w:jc w:val="center"/>
+              <w:rPr>
+                <w:rFonts w:ascii="Segoe UI Semilight" w:hAnsi="Segoe UI Semilight" w:cs="Segoe UI Semilight"/>
+                <w:color w:val="000000"/>
+                <w:sz w:val="18"/>
+                <w:szCs w:val="18"/>
+              </w:rPr>
+            </w:pPr>
           </w:p>
         </w:tc>
       </w:tr>
@@ -1305,7 +1419,7 @@
         </w:tc>
         <w:tc>
           <w:tcPr>
-            <w:tcW w:w="7137" w:type="dxa"/>
+            <w:tcW w:w="6946" w:type="dxa"/>
             <w:tcBorders>
               <w:top w:val="single" w:sz="2" w:space="0" w:color="000000"/>
               <w:left w:val="none" w:sz="2" w:space="0" w:color="000000"/>
@@ -1345,7 +1459,7 @@
         </w:tc>
         <w:tc>
           <w:tcPr>
-            <w:tcW w:w="559" w:type="dxa"/>
+            <w:tcW w:w="567" w:type="dxa"/>
             <w:tcBorders>
               <w:top w:val="single" w:sz="2" w:space="0" w:color="000000"/>
               <w:left w:val="single" w:sz="2" w:space="0" w:color="000000"/>
@@ -1385,7 +1499,7 @@
         </w:tc>
         <w:tc>
           <w:tcPr>
-            <w:tcW w:w="623" w:type="dxa"/>
+            <w:tcW w:w="567" w:type="dxa"/>
             <w:tcBorders>
               <w:top w:val="single" w:sz="2" w:space="0" w:color="000000"/>
               <w:left w:val="single" w:sz="2" w:space="0" w:color="000000"/>
@@ -1425,7 +1539,7 @@
         </w:tc>
         <w:tc>
           <w:tcPr>
-            <w:tcW w:w="593" w:type="dxa"/>
+            <w:tcW w:w="567" w:type="dxa"/>
             <w:tcBorders>
               <w:top w:val="single" w:sz="2" w:space="0" w:color="000000"/>
               <w:left w:val="single" w:sz="2" w:space="0" w:color="000000"/>
@@ -1461,6 +1575,30 @@
               </w:rPr>
               <w:t>5</w:t>
             </w:r>
+          </w:p>
+        </w:tc>
+        <w:tc>
+          <w:tcPr>
+            <w:tcW w:w="709" w:type="dxa"/>
+            <w:tcBorders>
+              <w:top w:val="single" w:sz="2" w:space="0" w:color="000000"/>
+              <w:left w:val="single" w:sz="2" w:space="0" w:color="000000"/>
+              <w:bottom w:val="single" w:sz="4" w:space="0" w:color="000000"/>
+              <w:right w:val="single" w:sz="2" w:space="0" w:color="000000"/>
+            </w:tcBorders>
+            <w:shd w:val="clear" w:color="auto" w:fill="auto"/>
+          </w:tcPr>
+          <w:p>
+            <w:pPr>
+              <w:pStyle w:val="TableGrid1"/>
+              <w:jc w:val="center"/>
+              <w:rPr>
+                <w:rFonts w:ascii="Segoe UI Semilight" w:hAnsi="Segoe UI Semilight" w:cs="Segoe UI Semilight"/>
+                <w:color w:val="000000"/>
+                <w:sz w:val="18"/>
+                <w:szCs w:val="18"/>
+              </w:rPr>
+            </w:pPr>
           </w:p>
         </w:tc>
       </w:tr>
@@ -1539,7 +1677,7 @@
         </w:tc>
         <w:tc>
           <w:tcPr>
-            <w:tcW w:w="7137" w:type="dxa"/>
+            <w:tcW w:w="6946" w:type="dxa"/>
             <w:tcBorders>
               <w:top w:val="single" w:sz="2" w:space="0" w:color="000000"/>
               <w:left w:val="none" w:sz="2" w:space="0" w:color="000000"/>
@@ -1588,7 +1726,7 @@
         </w:tc>
         <w:tc>
           <w:tcPr>
-            <w:tcW w:w="559" w:type="dxa"/>
+            <w:tcW w:w="567" w:type="dxa"/>
             <w:tcBorders>
               <w:top w:val="single" w:sz="2" w:space="0" w:color="000000"/>
               <w:left w:val="single" w:sz="2" w:space="0" w:color="000000"/>
@@ -1628,7 +1766,7 @@
         </w:tc>
         <w:tc>
           <w:tcPr>
-            <w:tcW w:w="623" w:type="dxa"/>
+            <w:tcW w:w="567" w:type="dxa"/>
             <w:tcBorders>
               <w:top w:val="single" w:sz="2" w:space="0" w:color="000000"/>
               <w:left w:val="single" w:sz="2" w:space="0" w:color="000000"/>
@@ -1668,7 +1806,7 @@
         </w:tc>
         <w:tc>
           <w:tcPr>
-            <w:tcW w:w="593" w:type="dxa"/>
+            <w:tcW w:w="567" w:type="dxa"/>
             <w:tcBorders>
               <w:top w:val="single" w:sz="2" w:space="0" w:color="000000"/>
               <w:left w:val="single" w:sz="2" w:space="0" w:color="000000"/>
@@ -1704,6 +1842,30 @@
               </w:rPr>
               <w:t>6</w:t>
             </w:r>
+          </w:p>
+        </w:tc>
+        <w:tc>
+          <w:tcPr>
+            <w:tcW w:w="709" w:type="dxa"/>
+            <w:tcBorders>
+              <w:top w:val="single" w:sz="2" w:space="0" w:color="000000"/>
+              <w:left w:val="single" w:sz="2" w:space="0" w:color="000000"/>
+              <w:bottom w:val="single" w:sz="4" w:space="0" w:color="000000"/>
+              <w:right w:val="single" w:sz="2" w:space="0" w:color="000000"/>
+            </w:tcBorders>
+            <w:shd w:val="clear" w:color="auto" w:fill="auto"/>
+          </w:tcPr>
+          <w:p>
+            <w:pPr>
+              <w:pStyle w:val="TableGrid1"/>
+              <w:jc w:val="center"/>
+              <w:rPr>
+                <w:rFonts w:ascii="Segoe UI Semilight" w:hAnsi="Segoe UI Semilight" w:cs="Segoe UI Semilight"/>
+                <w:color w:val="000000"/>
+                <w:sz w:val="18"/>
+                <w:szCs w:val="18"/>
+              </w:rPr>
+            </w:pPr>
           </w:p>
         </w:tc>
       </w:tr>
@@ -1782,7 +1944,7 @@
         </w:tc>
         <w:tc>
           <w:tcPr>
-            <w:tcW w:w="7137" w:type="dxa"/>
+            <w:tcW w:w="6946" w:type="dxa"/>
             <w:tcBorders>
               <w:top w:val="single" w:sz="4" w:space="0" w:color="000000"/>
               <w:left w:val="none" w:sz="2" w:space="0" w:color="000000"/>
@@ -1822,7 +1984,7 @@
         </w:tc>
         <w:tc>
           <w:tcPr>
-            <w:tcW w:w="559" w:type="dxa"/>
+            <w:tcW w:w="567" w:type="dxa"/>
             <w:tcBorders>
               <w:top w:val="single" w:sz="4" w:space="0" w:color="000000"/>
               <w:left w:val="single" w:sz="2" w:space="0" w:color="000000"/>
@@ -1862,7 +2024,7 @@
         </w:tc>
         <w:tc>
           <w:tcPr>
-            <w:tcW w:w="623" w:type="dxa"/>
+            <w:tcW w:w="567" w:type="dxa"/>
             <w:tcBorders>
               <w:top w:val="single" w:sz="4" w:space="0" w:color="000000"/>
               <w:left w:val="single" w:sz="2" w:space="0" w:color="000000"/>
@@ -1902,7 +2064,7 @@
         </w:tc>
         <w:tc>
           <w:tcPr>
-            <w:tcW w:w="593" w:type="dxa"/>
+            <w:tcW w:w="567" w:type="dxa"/>
             <w:tcBorders>
               <w:top w:val="single" w:sz="4" w:space="0" w:color="000000"/>
               <w:left w:val="single" w:sz="2" w:space="0" w:color="000000"/>
@@ -1938,6 +2100,30 @@
               </w:rPr>
               <w:t>7</w:t>
             </w:r>
+          </w:p>
+        </w:tc>
+        <w:tc>
+          <w:tcPr>
+            <w:tcW w:w="709" w:type="dxa"/>
+            <w:tcBorders>
+              <w:top w:val="single" w:sz="4" w:space="0" w:color="000000"/>
+              <w:left w:val="single" w:sz="2" w:space="0" w:color="000000"/>
+              <w:bottom w:val="single" w:sz="4" w:space="0" w:color="000000"/>
+              <w:right w:val="single" w:sz="2" w:space="0" w:color="000000"/>
+            </w:tcBorders>
+            <w:shd w:val="clear" w:color="auto" w:fill="auto"/>
+          </w:tcPr>
+          <w:p>
+            <w:pPr>
+              <w:pStyle w:val="TableGrid1"/>
+              <w:jc w:val="center"/>
+              <w:rPr>
+                <w:rFonts w:ascii="Segoe UI Semilight" w:hAnsi="Segoe UI Semilight" w:cs="Segoe UI Semilight"/>
+                <w:color w:val="000000"/>
+                <w:sz w:val="18"/>
+                <w:szCs w:val="18"/>
+              </w:rPr>
+            </w:pPr>
           </w:p>
         </w:tc>
       </w:tr>
@@ -2016,7 +2202,7 @@
         </w:tc>
         <w:tc>
           <w:tcPr>
-            <w:tcW w:w="7137" w:type="dxa"/>
+            <w:tcW w:w="6946" w:type="dxa"/>
             <w:tcBorders>
               <w:top w:val="single" w:sz="4" w:space="0" w:color="000000"/>
               <w:left w:val="none" w:sz="2" w:space="0" w:color="000000"/>
@@ -2056,7 +2242,7 @@
         </w:tc>
         <w:tc>
           <w:tcPr>
-            <w:tcW w:w="559" w:type="dxa"/>
+            <w:tcW w:w="567" w:type="dxa"/>
             <w:tcBorders>
               <w:top w:val="single" w:sz="4" w:space="0" w:color="000000"/>
               <w:left w:val="single" w:sz="2" w:space="0" w:color="000000"/>
@@ -2096,7 +2282,7 @@
         </w:tc>
         <w:tc>
           <w:tcPr>
-            <w:tcW w:w="623" w:type="dxa"/>
+            <w:tcW w:w="567" w:type="dxa"/>
             <w:tcBorders>
               <w:top w:val="single" w:sz="4" w:space="0" w:color="000000"/>
               <w:left w:val="single" w:sz="2" w:space="0" w:color="000000"/>
@@ -2136,7 +2322,7 @@
         </w:tc>
         <w:tc>
           <w:tcPr>
-            <w:tcW w:w="593" w:type="dxa"/>
+            <w:tcW w:w="567" w:type="dxa"/>
             <w:tcBorders>
               <w:top w:val="single" w:sz="4" w:space="0" w:color="000000"/>
               <w:left w:val="single" w:sz="2" w:space="0" w:color="000000"/>
@@ -2172,6 +2358,30 @@
               </w:rPr>
               <w:t>8</w:t>
             </w:r>
+          </w:p>
+        </w:tc>
+        <w:tc>
+          <w:tcPr>
+            <w:tcW w:w="709" w:type="dxa"/>
+            <w:tcBorders>
+              <w:top w:val="single" w:sz="4" w:space="0" w:color="000000"/>
+              <w:left w:val="single" w:sz="2" w:space="0" w:color="000000"/>
+              <w:bottom w:val="single" w:sz="4" w:space="0" w:color="000000"/>
+              <w:right w:val="single" w:sz="2" w:space="0" w:color="000000"/>
+            </w:tcBorders>
+            <w:shd w:val="clear" w:color="auto" w:fill="auto"/>
+          </w:tcPr>
+          <w:p>
+            <w:pPr>
+              <w:pStyle w:val="TableGrid1"/>
+              <w:jc w:val="center"/>
+              <w:rPr>
+                <w:rFonts w:ascii="Segoe UI Semilight" w:hAnsi="Segoe UI Semilight" w:cs="Segoe UI Semilight"/>
+                <w:color w:val="000000"/>
+                <w:sz w:val="18"/>
+                <w:szCs w:val="18"/>
+              </w:rPr>
+            </w:pPr>
           </w:p>
         </w:tc>
       </w:tr>
@@ -2250,7 +2460,7 @@
         </w:tc>
         <w:tc>
           <w:tcPr>
-            <w:tcW w:w="7137" w:type="dxa"/>
+            <w:tcW w:w="6946" w:type="dxa"/>
             <w:tcBorders>
               <w:top w:val="single" w:sz="4" w:space="0" w:color="000000"/>
               <w:left w:val="none" w:sz="2" w:space="0" w:color="000000"/>
@@ -2290,7 +2500,7 @@
         </w:tc>
         <w:tc>
           <w:tcPr>
-            <w:tcW w:w="559" w:type="dxa"/>
+            <w:tcW w:w="567" w:type="dxa"/>
             <w:tcBorders>
               <w:top w:val="single" w:sz="4" w:space="0" w:color="000000"/>
               <w:left w:val="single" w:sz="2" w:space="0" w:color="000000"/>
@@ -2330,7 +2540,7 @@
         </w:tc>
         <w:tc>
           <w:tcPr>
-            <w:tcW w:w="623" w:type="dxa"/>
+            <w:tcW w:w="567" w:type="dxa"/>
             <w:tcBorders>
               <w:top w:val="single" w:sz="4" w:space="0" w:color="000000"/>
               <w:left w:val="single" w:sz="2" w:space="0" w:color="000000"/>
@@ -2370,7 +2580,7 @@
         </w:tc>
         <w:tc>
           <w:tcPr>
-            <w:tcW w:w="593" w:type="dxa"/>
+            <w:tcW w:w="567" w:type="dxa"/>
             <w:tcBorders>
               <w:top w:val="single" w:sz="4" w:space="0" w:color="000000"/>
               <w:left w:val="single" w:sz="2" w:space="0" w:color="000000"/>
@@ -2406,6 +2616,30 @@
               </w:rPr>
               <w:t>9</w:t>
             </w:r>
+          </w:p>
+        </w:tc>
+        <w:tc>
+          <w:tcPr>
+            <w:tcW w:w="709" w:type="dxa"/>
+            <w:tcBorders>
+              <w:top w:val="single" w:sz="4" w:space="0" w:color="000000"/>
+              <w:left w:val="single" w:sz="2" w:space="0" w:color="000000"/>
+              <w:bottom w:val="single" w:sz="4" w:space="0" w:color="000000"/>
+              <w:right w:val="single" w:sz="2" w:space="0" w:color="000000"/>
+            </w:tcBorders>
+            <w:shd w:val="clear" w:color="auto" w:fill="auto"/>
+          </w:tcPr>
+          <w:p>
+            <w:pPr>
+              <w:pStyle w:val="TableGrid1"/>
+              <w:jc w:val="center"/>
+              <w:rPr>
+                <w:rFonts w:ascii="Segoe UI Semilight" w:hAnsi="Segoe UI Semilight" w:cs="Segoe UI Semilight"/>
+                <w:color w:val="000000"/>
+                <w:sz w:val="18"/>
+                <w:szCs w:val="18"/>
+              </w:rPr>
+            </w:pPr>
           </w:p>
         </w:tc>
       </w:tr>
@@ -2484,7 +2718,7 @@
         </w:tc>
         <w:tc>
           <w:tcPr>
-            <w:tcW w:w="7137" w:type="dxa"/>
+            <w:tcW w:w="6946" w:type="dxa"/>
             <w:tcBorders>
               <w:top w:val="single" w:sz="4" w:space="0" w:color="000000"/>
               <w:left w:val="none" w:sz="2" w:space="0" w:color="000000"/>
@@ -2524,7 +2758,7 @@
         </w:tc>
         <w:tc>
           <w:tcPr>
-            <w:tcW w:w="559" w:type="dxa"/>
+            <w:tcW w:w="567" w:type="dxa"/>
             <w:tcBorders>
               <w:top w:val="single" w:sz="4" w:space="0" w:color="000000"/>
               <w:left w:val="single" w:sz="2" w:space="0" w:color="000000"/>
@@ -2564,7 +2798,7 @@
         </w:tc>
         <w:tc>
           <w:tcPr>
-            <w:tcW w:w="623" w:type="dxa"/>
+            <w:tcW w:w="567" w:type="dxa"/>
             <w:tcBorders>
               <w:top w:val="single" w:sz="4" w:space="0" w:color="000000"/>
               <w:left w:val="single" w:sz="2" w:space="0" w:color="000000"/>
@@ -2604,7 +2838,7 @@
         </w:tc>
         <w:tc>
           <w:tcPr>
-            <w:tcW w:w="593" w:type="dxa"/>
+            <w:tcW w:w="567" w:type="dxa"/>
             <w:tcBorders>
               <w:top w:val="single" w:sz="4" w:space="0" w:color="000000"/>
               <w:left w:val="single" w:sz="2" w:space="0" w:color="000000"/>
@@ -2640,6 +2874,30 @@
               </w:rPr>
               <w:t>10</w:t>
             </w:r>
+          </w:p>
+        </w:tc>
+        <w:tc>
+          <w:tcPr>
+            <w:tcW w:w="709" w:type="dxa"/>
+            <w:tcBorders>
+              <w:top w:val="single" w:sz="4" w:space="0" w:color="000000"/>
+              <w:left w:val="single" w:sz="2" w:space="0" w:color="000000"/>
+              <w:bottom w:val="single" w:sz="4" w:space="0" w:color="000000"/>
+              <w:right w:val="single" w:sz="2" w:space="0" w:color="000000"/>
+            </w:tcBorders>
+            <w:shd w:val="clear" w:color="auto" w:fill="auto"/>
+          </w:tcPr>
+          <w:p>
+            <w:pPr>
+              <w:pStyle w:val="TableGrid1"/>
+              <w:jc w:val="center"/>
+              <w:rPr>
+                <w:rFonts w:ascii="Segoe UI Semilight" w:hAnsi="Segoe UI Semilight" w:cs="Segoe UI Semilight"/>
+                <w:color w:val="000000"/>
+                <w:sz w:val="18"/>
+                <w:szCs w:val="18"/>
+              </w:rPr>
+            </w:pPr>
           </w:p>
         </w:tc>
       </w:tr>
@@ -2718,7 +2976,7 @@
         </w:tc>
         <w:tc>
           <w:tcPr>
-            <w:tcW w:w="7137" w:type="dxa"/>
+            <w:tcW w:w="6946" w:type="dxa"/>
             <w:tcBorders>
               <w:top w:val="single" w:sz="4" w:space="0" w:color="000000"/>
               <w:left w:val="none" w:sz="2" w:space="0" w:color="000000"/>
@@ -2758,7 +3016,7 @@
         </w:tc>
         <w:tc>
           <w:tcPr>
-            <w:tcW w:w="559" w:type="dxa"/>
+            <w:tcW w:w="567" w:type="dxa"/>
             <w:tcBorders>
               <w:top w:val="single" w:sz="4" w:space="0" w:color="000000"/>
               <w:left w:val="single" w:sz="2" w:space="0" w:color="000000"/>
@@ -2798,7 +3056,7 @@
         </w:tc>
         <w:tc>
           <w:tcPr>
-            <w:tcW w:w="623" w:type="dxa"/>
+            <w:tcW w:w="567" w:type="dxa"/>
             <w:tcBorders>
               <w:top w:val="single" w:sz="4" w:space="0" w:color="000000"/>
               <w:left w:val="single" w:sz="2" w:space="0" w:color="000000"/>
@@ -2838,7 +3096,7 @@
         </w:tc>
         <w:tc>
           <w:tcPr>
-            <w:tcW w:w="593" w:type="dxa"/>
+            <w:tcW w:w="567" w:type="dxa"/>
             <w:tcBorders>
               <w:top w:val="single" w:sz="4" w:space="0" w:color="000000"/>
               <w:left w:val="single" w:sz="2" w:space="0" w:color="000000"/>
@@ -2874,6 +3132,30 @@
               </w:rPr>
               <w:t>11</w:t>
             </w:r>
+          </w:p>
+        </w:tc>
+        <w:tc>
+          <w:tcPr>
+            <w:tcW w:w="709" w:type="dxa"/>
+            <w:tcBorders>
+              <w:top w:val="single" w:sz="4" w:space="0" w:color="000000"/>
+              <w:left w:val="single" w:sz="2" w:space="0" w:color="000000"/>
+              <w:bottom w:val="single" w:sz="4" w:space="0" w:color="000000"/>
+              <w:right w:val="single" w:sz="2" w:space="0" w:color="000000"/>
+            </w:tcBorders>
+            <w:shd w:val="clear" w:color="auto" w:fill="auto"/>
+          </w:tcPr>
+          <w:p>
+            <w:pPr>
+              <w:pStyle w:val="TableGrid1"/>
+              <w:jc w:val="center"/>
+              <w:rPr>
+                <w:rFonts w:ascii="Segoe UI Semilight" w:hAnsi="Segoe UI Semilight" w:cs="Segoe UI Semilight"/>
+                <w:color w:val="000000"/>
+                <w:sz w:val="18"/>
+                <w:szCs w:val="18"/>
+              </w:rPr>
+            </w:pPr>
           </w:p>
         </w:tc>
       </w:tr>
@@ -2952,7 +3234,7 @@
         </w:tc>
         <w:tc>
           <w:tcPr>
-            <w:tcW w:w="7137" w:type="dxa"/>
+            <w:tcW w:w="6946" w:type="dxa"/>
             <w:tcBorders>
               <w:top w:val="single" w:sz="4" w:space="0" w:color="000000"/>
               <w:left w:val="none" w:sz="2" w:space="0" w:color="000000"/>
@@ -2992,7 +3274,7 @@
         </w:tc>
         <w:tc>
           <w:tcPr>
-            <w:tcW w:w="559" w:type="dxa"/>
+            <w:tcW w:w="567" w:type="dxa"/>
             <w:tcBorders>
               <w:top w:val="single" w:sz="4" w:space="0" w:color="000000"/>
               <w:left w:val="single" w:sz="2" w:space="0" w:color="000000"/>
@@ -3032,7 +3314,7 @@
         </w:tc>
         <w:tc>
           <w:tcPr>
-            <w:tcW w:w="623" w:type="dxa"/>
+            <w:tcW w:w="567" w:type="dxa"/>
             <w:tcBorders>
               <w:top w:val="single" w:sz="4" w:space="0" w:color="000000"/>
               <w:left w:val="single" w:sz="2" w:space="0" w:color="000000"/>
@@ -3072,7 +3354,7 @@
         </w:tc>
         <w:tc>
           <w:tcPr>
-            <w:tcW w:w="593" w:type="dxa"/>
+            <w:tcW w:w="567" w:type="dxa"/>
             <w:tcBorders>
               <w:top w:val="single" w:sz="4" w:space="0" w:color="000000"/>
               <w:left w:val="single" w:sz="2" w:space="0" w:color="000000"/>
@@ -3108,6 +3390,30 @@
               </w:rPr>
               <w:t>12</w:t>
             </w:r>
+          </w:p>
+        </w:tc>
+        <w:tc>
+          <w:tcPr>
+            <w:tcW w:w="709" w:type="dxa"/>
+            <w:tcBorders>
+              <w:top w:val="single" w:sz="4" w:space="0" w:color="000000"/>
+              <w:left w:val="single" w:sz="2" w:space="0" w:color="000000"/>
+              <w:bottom w:val="single" w:sz="4" w:space="0" w:color="000000"/>
+              <w:right w:val="single" w:sz="2" w:space="0" w:color="000000"/>
+            </w:tcBorders>
+            <w:shd w:val="clear" w:color="auto" w:fill="auto"/>
+          </w:tcPr>
+          <w:p>
+            <w:pPr>
+              <w:pStyle w:val="TableGrid1"/>
+              <w:jc w:val="center"/>
+              <w:rPr>
+                <w:rFonts w:ascii="Segoe UI Semilight" w:hAnsi="Segoe UI Semilight" w:cs="Segoe UI Semilight"/>
+                <w:color w:val="000000"/>
+                <w:sz w:val="18"/>
+                <w:szCs w:val="18"/>
+              </w:rPr>
+            </w:pPr>
           </w:p>
         </w:tc>
       </w:tr>
@@ -3186,7 +3492,7 @@
         </w:tc>
         <w:tc>
           <w:tcPr>
-            <w:tcW w:w="7137" w:type="dxa"/>
+            <w:tcW w:w="6946" w:type="dxa"/>
             <w:tcBorders>
               <w:top w:val="single" w:sz="4" w:space="0" w:color="000000"/>
               <w:left w:val="none" w:sz="2" w:space="0" w:color="000000"/>
@@ -3226,7 +3532,7 @@
         </w:tc>
         <w:tc>
           <w:tcPr>
-            <w:tcW w:w="559" w:type="dxa"/>
+            <w:tcW w:w="567" w:type="dxa"/>
             <w:tcBorders>
               <w:top w:val="single" w:sz="4" w:space="0" w:color="000000"/>
               <w:left w:val="single" w:sz="2" w:space="0" w:color="000000"/>
@@ -3266,7 +3572,7 @@
         </w:tc>
         <w:tc>
           <w:tcPr>
-            <w:tcW w:w="623" w:type="dxa"/>
+            <w:tcW w:w="567" w:type="dxa"/>
             <w:tcBorders>
               <w:top w:val="single" w:sz="4" w:space="0" w:color="000000"/>
               <w:left w:val="single" w:sz="2" w:space="0" w:color="000000"/>
@@ -3306,7 +3612,7 @@
         </w:tc>
         <w:tc>
           <w:tcPr>
-            <w:tcW w:w="593" w:type="dxa"/>
+            <w:tcW w:w="567" w:type="dxa"/>
             <w:tcBorders>
               <w:top w:val="single" w:sz="4" w:space="0" w:color="000000"/>
               <w:left w:val="single" w:sz="2" w:space="0" w:color="000000"/>
@@ -3342,6 +3648,30 @@
               </w:rPr>
               <w:t>13</w:t>
             </w:r>
+          </w:p>
+        </w:tc>
+        <w:tc>
+          <w:tcPr>
+            <w:tcW w:w="709" w:type="dxa"/>
+            <w:tcBorders>
+              <w:top w:val="single" w:sz="4" w:space="0" w:color="000000"/>
+              <w:left w:val="single" w:sz="2" w:space="0" w:color="000000"/>
+              <w:bottom w:val="single" w:sz="4" w:space="0" w:color="000000"/>
+              <w:right w:val="single" w:sz="2" w:space="0" w:color="000000"/>
+            </w:tcBorders>
+            <w:shd w:val="clear" w:color="auto" w:fill="auto"/>
+          </w:tcPr>
+          <w:p>
+            <w:pPr>
+              <w:pStyle w:val="TableGrid1"/>
+              <w:jc w:val="center"/>
+              <w:rPr>
+                <w:rFonts w:ascii="Segoe UI Semilight" w:hAnsi="Segoe UI Semilight" w:cs="Segoe UI Semilight"/>
+                <w:color w:val="000000"/>
+                <w:sz w:val="18"/>
+                <w:szCs w:val="18"/>
+              </w:rPr>
+            </w:pPr>
           </w:p>
         </w:tc>
       </w:tr>
@@ -3420,7 +3750,7 @@
         </w:tc>
         <w:tc>
           <w:tcPr>
-            <w:tcW w:w="7137" w:type="dxa"/>
+            <w:tcW w:w="6946" w:type="dxa"/>
             <w:tcBorders>
               <w:top w:val="single" w:sz="4" w:space="0" w:color="000000"/>
               <w:left w:val="none" w:sz="2" w:space="0" w:color="000000"/>
@@ -3460,7 +3790,7 @@
         </w:tc>
         <w:tc>
           <w:tcPr>
-            <w:tcW w:w="559" w:type="dxa"/>
+            <w:tcW w:w="567" w:type="dxa"/>
             <w:tcBorders>
               <w:top w:val="single" w:sz="4" w:space="0" w:color="000000"/>
               <w:left w:val="single" w:sz="2" w:space="0" w:color="000000"/>
@@ -3500,7 +3830,7 @@
         </w:tc>
         <w:tc>
           <w:tcPr>
-            <w:tcW w:w="623" w:type="dxa"/>
+            <w:tcW w:w="567" w:type="dxa"/>
             <w:tcBorders>
               <w:top w:val="single" w:sz="4" w:space="0" w:color="000000"/>
               <w:left w:val="single" w:sz="2" w:space="0" w:color="000000"/>
@@ -3540,7 +3870,7 @@
         </w:tc>
         <w:tc>
           <w:tcPr>
-            <w:tcW w:w="593" w:type="dxa"/>
+            <w:tcW w:w="567" w:type="dxa"/>
             <w:tcBorders>
               <w:top w:val="single" w:sz="4" w:space="0" w:color="000000"/>
               <w:left w:val="single" w:sz="2" w:space="0" w:color="000000"/>
@@ -3576,6 +3906,30 @@
               </w:rPr>
               <w:t>14</w:t>
             </w:r>
+          </w:p>
+        </w:tc>
+        <w:tc>
+          <w:tcPr>
+            <w:tcW w:w="709" w:type="dxa"/>
+            <w:tcBorders>
+              <w:top w:val="single" w:sz="4" w:space="0" w:color="000000"/>
+              <w:left w:val="single" w:sz="2" w:space="0" w:color="000000"/>
+              <w:bottom w:val="single" w:sz="4" w:space="0" w:color="000000"/>
+              <w:right w:val="single" w:sz="2" w:space="0" w:color="000000"/>
+            </w:tcBorders>
+            <w:shd w:val="clear" w:color="auto" w:fill="auto"/>
+          </w:tcPr>
+          <w:p>
+            <w:pPr>
+              <w:pStyle w:val="TableGrid1"/>
+              <w:jc w:val="center"/>
+              <w:rPr>
+                <w:rFonts w:ascii="Segoe UI Semilight" w:hAnsi="Segoe UI Semilight" w:cs="Segoe UI Semilight"/>
+                <w:color w:val="000000"/>
+                <w:sz w:val="18"/>
+                <w:szCs w:val="18"/>
+              </w:rPr>
+            </w:pPr>
           </w:p>
         </w:tc>
       </w:tr>
@@ -3654,7 +4008,7 @@
         </w:tc>
         <w:tc>
           <w:tcPr>
-            <w:tcW w:w="7137" w:type="dxa"/>
+            <w:tcW w:w="6946" w:type="dxa"/>
             <w:tcBorders>
               <w:top w:val="single" w:sz="4" w:space="0" w:color="000000"/>
               <w:left w:val="none" w:sz="2" w:space="0" w:color="000000"/>
@@ -3694,7 +4048,7 @@
         </w:tc>
         <w:tc>
           <w:tcPr>
-            <w:tcW w:w="559" w:type="dxa"/>
+            <w:tcW w:w="567" w:type="dxa"/>
             <w:tcBorders>
               <w:top w:val="single" w:sz="4" w:space="0" w:color="000000"/>
               <w:left w:val="single" w:sz="2" w:space="0" w:color="000000"/>
@@ -3734,7 +4088,7 @@
         </w:tc>
         <w:tc>
           <w:tcPr>
-            <w:tcW w:w="623" w:type="dxa"/>
+            <w:tcW w:w="567" w:type="dxa"/>
             <w:tcBorders>
               <w:top w:val="single" w:sz="4" w:space="0" w:color="000000"/>
               <w:left w:val="single" w:sz="2" w:space="0" w:color="000000"/>
@@ -3774,7 +4128,7 @@
         </w:tc>
         <w:tc>
           <w:tcPr>
-            <w:tcW w:w="593" w:type="dxa"/>
+            <w:tcW w:w="567" w:type="dxa"/>
             <w:tcBorders>
               <w:top w:val="single" w:sz="4" w:space="0" w:color="000000"/>
               <w:left w:val="single" w:sz="2" w:space="0" w:color="000000"/>
@@ -3810,6 +4164,30 @@
               </w:rPr>
               <w:t>15</w:t>
             </w:r>
+          </w:p>
+        </w:tc>
+        <w:tc>
+          <w:tcPr>
+            <w:tcW w:w="709" w:type="dxa"/>
+            <w:tcBorders>
+              <w:top w:val="single" w:sz="4" w:space="0" w:color="000000"/>
+              <w:left w:val="single" w:sz="2" w:space="0" w:color="000000"/>
+              <w:bottom w:val="single" w:sz="4" w:space="0" w:color="000000"/>
+              <w:right w:val="single" w:sz="2" w:space="0" w:color="000000"/>
+            </w:tcBorders>
+            <w:shd w:val="clear" w:color="auto" w:fill="auto"/>
+          </w:tcPr>
+          <w:p>
+            <w:pPr>
+              <w:pStyle w:val="TableGrid1"/>
+              <w:jc w:val="center"/>
+              <w:rPr>
+                <w:rFonts w:ascii="Segoe UI Semilight" w:hAnsi="Segoe UI Semilight" w:cs="Segoe UI Semilight"/>
+                <w:color w:val="000000"/>
+                <w:sz w:val="18"/>
+                <w:szCs w:val="18"/>
+              </w:rPr>
+            </w:pPr>
           </w:p>
         </w:tc>
       </w:tr>
@@ -3888,7 +4266,7 @@
         </w:tc>
         <w:tc>
           <w:tcPr>
-            <w:tcW w:w="7137" w:type="dxa"/>
+            <w:tcW w:w="6946" w:type="dxa"/>
             <w:tcBorders>
               <w:top w:val="single" w:sz="4" w:space="0" w:color="000000"/>
               <w:left w:val="none" w:sz="2" w:space="0" w:color="000000"/>
@@ -3928,7 +4306,7 @@
         </w:tc>
         <w:tc>
           <w:tcPr>
-            <w:tcW w:w="559" w:type="dxa"/>
+            <w:tcW w:w="567" w:type="dxa"/>
             <w:tcBorders>
               <w:top w:val="single" w:sz="4" w:space="0" w:color="000000"/>
               <w:left w:val="single" w:sz="2" w:space="0" w:color="000000"/>
@@ -3968,7 +4346,7 @@
         </w:tc>
         <w:tc>
           <w:tcPr>
-            <w:tcW w:w="623" w:type="dxa"/>
+            <w:tcW w:w="567" w:type="dxa"/>
             <w:tcBorders>
               <w:top w:val="single" w:sz="4" w:space="0" w:color="000000"/>
               <w:left w:val="single" w:sz="2" w:space="0" w:color="000000"/>
@@ -4008,7 +4386,7 @@
         </w:tc>
         <w:tc>
           <w:tcPr>
-            <w:tcW w:w="593" w:type="dxa"/>
+            <w:tcW w:w="567" w:type="dxa"/>
             <w:tcBorders>
               <w:top w:val="single" w:sz="4" w:space="0" w:color="000000"/>
               <w:left w:val="single" w:sz="2" w:space="0" w:color="000000"/>
@@ -4044,6 +4422,30 @@
               </w:rPr>
               <w:t>16</w:t>
             </w:r>
+          </w:p>
+        </w:tc>
+        <w:tc>
+          <w:tcPr>
+            <w:tcW w:w="709" w:type="dxa"/>
+            <w:tcBorders>
+              <w:top w:val="single" w:sz="4" w:space="0" w:color="000000"/>
+              <w:left w:val="single" w:sz="2" w:space="0" w:color="000000"/>
+              <w:bottom w:val="single" w:sz="4" w:space="0" w:color="000000"/>
+              <w:right w:val="single" w:sz="2" w:space="0" w:color="000000"/>
+            </w:tcBorders>
+            <w:shd w:val="clear" w:color="auto" w:fill="auto"/>
+          </w:tcPr>
+          <w:p>
+            <w:pPr>
+              <w:pStyle w:val="TableGrid1"/>
+              <w:jc w:val="center"/>
+              <w:rPr>
+                <w:rFonts w:ascii="Segoe UI Semilight" w:hAnsi="Segoe UI Semilight" w:cs="Segoe UI Semilight"/>
+                <w:color w:val="000000"/>
+                <w:sz w:val="18"/>
+                <w:szCs w:val="18"/>
+              </w:rPr>
+            </w:pPr>
           </w:p>
         </w:tc>
       </w:tr>
@@ -4122,7 +4524,7 @@
         </w:tc>
         <w:tc>
           <w:tcPr>
-            <w:tcW w:w="7137" w:type="dxa"/>
+            <w:tcW w:w="6946" w:type="dxa"/>
             <w:tcBorders>
               <w:top w:val="single" w:sz="4" w:space="0" w:color="000000"/>
               <w:left w:val="none" w:sz="2" w:space="0" w:color="000000"/>
@@ -4156,31 +4558,13 @@
                 <w:sz w:val="18"/>
                 <w:szCs w:val="18"/>
               </w:rPr>
-              <w:t xml:space="preserve">Improper Restriction of Operations within the Bounds of </w:t>
-            </w:r>
-            <w:r>
-              <w:rPr>
-                <w:rFonts w:ascii="Segoe UI Semilight" w:hAnsi="Segoe UI Semilight" w:cs="Segoe UI Semilight"/>
-                <w:color w:val="000000"/>
-                <w:sz w:val="18"/>
-                <w:szCs w:val="18"/>
-              </w:rPr>
-              <w:t xml:space="preserve">a </w:t>
-            </w:r>
-            <w:r>
-              <w:rPr>
-                <w:rFonts w:ascii="Segoe UI Semilight" w:hAnsi="Segoe UI Semilight" w:cs="Segoe UI Semilight"/>
-                <w:color w:val="000000"/>
-                <w:sz w:val="18"/>
-                <w:szCs w:val="18"/>
-              </w:rPr>
-              <w:t>Memory Buffer</w:t>
-            </w:r>
-          </w:p>
-        </w:tc>
-        <w:tc>
-          <w:tcPr>
-            <w:tcW w:w="559" w:type="dxa"/>
+              <w:t>Improper Restriction of Operations within the Bounds of a Memory Buffer</w:t>
+            </w:r>
+          </w:p>
+        </w:tc>
+        <w:tc>
+          <w:tcPr>
+            <w:tcW w:w="567" w:type="dxa"/>
             <w:tcBorders>
               <w:top w:val="single" w:sz="4" w:space="0" w:color="000000"/>
               <w:left w:val="single" w:sz="2" w:space="0" w:color="000000"/>
@@ -4220,7 +4604,7 @@
         </w:tc>
         <w:tc>
           <w:tcPr>
-            <w:tcW w:w="623" w:type="dxa"/>
+            <w:tcW w:w="567" w:type="dxa"/>
             <w:tcBorders>
               <w:top w:val="single" w:sz="4" w:space="0" w:color="000000"/>
               <w:left w:val="single" w:sz="2" w:space="0" w:color="000000"/>
@@ -4260,7 +4644,7 @@
         </w:tc>
         <w:tc>
           <w:tcPr>
-            <w:tcW w:w="593" w:type="dxa"/>
+            <w:tcW w:w="567" w:type="dxa"/>
             <w:tcBorders>
               <w:top w:val="single" w:sz="4" w:space="0" w:color="000000"/>
               <w:left w:val="single" w:sz="2" w:space="0" w:color="000000"/>
@@ -4296,6 +4680,30 @@
               </w:rPr>
               <w:t>17</w:t>
             </w:r>
+          </w:p>
+        </w:tc>
+        <w:tc>
+          <w:tcPr>
+            <w:tcW w:w="709" w:type="dxa"/>
+            <w:tcBorders>
+              <w:top w:val="single" w:sz="4" w:space="0" w:color="000000"/>
+              <w:left w:val="single" w:sz="2" w:space="0" w:color="000000"/>
+              <w:bottom w:val="single" w:sz="4" w:space="0" w:color="000000"/>
+              <w:right w:val="single" w:sz="2" w:space="0" w:color="000000"/>
+            </w:tcBorders>
+            <w:shd w:val="clear" w:color="auto" w:fill="auto"/>
+          </w:tcPr>
+          <w:p>
+            <w:pPr>
+              <w:pStyle w:val="TableGrid1"/>
+              <w:jc w:val="center"/>
+              <w:rPr>
+                <w:rFonts w:ascii="Segoe UI Semilight" w:hAnsi="Segoe UI Semilight" w:cs="Segoe UI Semilight"/>
+                <w:color w:val="000000"/>
+                <w:sz w:val="18"/>
+                <w:szCs w:val="18"/>
+              </w:rPr>
+            </w:pPr>
           </w:p>
         </w:tc>
       </w:tr>
@@ -4374,7 +4782,7 @@
         </w:tc>
         <w:tc>
           <w:tcPr>
-            <w:tcW w:w="7137" w:type="dxa"/>
+            <w:tcW w:w="6946" w:type="dxa"/>
             <w:tcBorders>
               <w:top w:val="single" w:sz="4" w:space="0" w:color="000000"/>
               <w:left w:val="none" w:sz="2" w:space="0" w:color="000000"/>
@@ -4414,7 +4822,7 @@
         </w:tc>
         <w:tc>
           <w:tcPr>
-            <w:tcW w:w="559" w:type="dxa"/>
+            <w:tcW w:w="567" w:type="dxa"/>
             <w:tcBorders>
               <w:top w:val="single" w:sz="4" w:space="0" w:color="000000"/>
               <w:left w:val="single" w:sz="2" w:space="0" w:color="000000"/>
@@ -4454,7 +4862,7 @@
         </w:tc>
         <w:tc>
           <w:tcPr>
-            <w:tcW w:w="623" w:type="dxa"/>
+            <w:tcW w:w="567" w:type="dxa"/>
             <w:tcBorders>
               <w:top w:val="single" w:sz="4" w:space="0" w:color="000000"/>
               <w:left w:val="single" w:sz="2" w:space="0" w:color="000000"/>
@@ -4494,7 +4902,7 @@
         </w:tc>
         <w:tc>
           <w:tcPr>
-            <w:tcW w:w="593" w:type="dxa"/>
+            <w:tcW w:w="567" w:type="dxa"/>
             <w:tcBorders>
               <w:top w:val="single" w:sz="4" w:space="0" w:color="000000"/>
               <w:left w:val="single" w:sz="2" w:space="0" w:color="000000"/>
@@ -4530,6 +4938,30 @@
               </w:rPr>
               <w:t>18</w:t>
             </w:r>
+          </w:p>
+        </w:tc>
+        <w:tc>
+          <w:tcPr>
+            <w:tcW w:w="709" w:type="dxa"/>
+            <w:tcBorders>
+              <w:top w:val="single" w:sz="4" w:space="0" w:color="000000"/>
+              <w:left w:val="single" w:sz="2" w:space="0" w:color="000000"/>
+              <w:bottom w:val="single" w:sz="4" w:space="0" w:color="000000"/>
+              <w:right w:val="single" w:sz="2" w:space="0" w:color="000000"/>
+            </w:tcBorders>
+            <w:shd w:val="clear" w:color="auto" w:fill="auto"/>
+          </w:tcPr>
+          <w:p>
+            <w:pPr>
+              <w:pStyle w:val="TableGrid1"/>
+              <w:jc w:val="center"/>
+              <w:rPr>
+                <w:rFonts w:ascii="Segoe UI Semilight" w:hAnsi="Segoe UI Semilight" w:cs="Segoe UI Semilight"/>
+                <w:color w:val="000000"/>
+                <w:sz w:val="18"/>
+                <w:szCs w:val="18"/>
+              </w:rPr>
+            </w:pPr>
           </w:p>
         </w:tc>
       </w:tr>
@@ -4608,7 +5040,7 @@
         </w:tc>
         <w:tc>
           <w:tcPr>
-            <w:tcW w:w="7137" w:type="dxa"/>
+            <w:tcW w:w="6946" w:type="dxa"/>
             <w:tcBorders>
               <w:top w:val="single" w:sz="4" w:space="0" w:color="000000"/>
               <w:left w:val="none" w:sz="2" w:space="0" w:color="000000"/>
@@ -4648,7 +5080,7 @@
         </w:tc>
         <w:tc>
           <w:tcPr>
-            <w:tcW w:w="559" w:type="dxa"/>
+            <w:tcW w:w="567" w:type="dxa"/>
             <w:tcBorders>
               <w:top w:val="single" w:sz="4" w:space="0" w:color="000000"/>
               <w:left w:val="single" w:sz="2" w:space="0" w:color="000000"/>
@@ -4688,7 +5120,7 @@
         </w:tc>
         <w:tc>
           <w:tcPr>
-            <w:tcW w:w="623" w:type="dxa"/>
+            <w:tcW w:w="567" w:type="dxa"/>
             <w:tcBorders>
               <w:top w:val="single" w:sz="4" w:space="0" w:color="000000"/>
               <w:left w:val="single" w:sz="2" w:space="0" w:color="000000"/>
@@ -4738,7 +5170,7 @@
         </w:tc>
         <w:tc>
           <w:tcPr>
-            <w:tcW w:w="593" w:type="dxa"/>
+            <w:tcW w:w="567" w:type="dxa"/>
             <w:tcBorders>
               <w:top w:val="single" w:sz="4" w:space="0" w:color="000000"/>
               <w:left w:val="single" w:sz="2" w:space="0" w:color="000000"/>
@@ -4774,6 +5206,30 @@
               </w:rPr>
               <w:t>19</w:t>
             </w:r>
+          </w:p>
+        </w:tc>
+        <w:tc>
+          <w:tcPr>
+            <w:tcW w:w="709" w:type="dxa"/>
+            <w:tcBorders>
+              <w:top w:val="single" w:sz="4" w:space="0" w:color="000000"/>
+              <w:left w:val="single" w:sz="2" w:space="0" w:color="000000"/>
+              <w:bottom w:val="single" w:sz="4" w:space="0" w:color="000000"/>
+              <w:right w:val="single" w:sz="2" w:space="0" w:color="000000"/>
+            </w:tcBorders>
+            <w:shd w:val="clear" w:color="auto" w:fill="auto"/>
+          </w:tcPr>
+          <w:p>
+            <w:pPr>
+              <w:pStyle w:val="TableGrid1"/>
+              <w:jc w:val="center"/>
+              <w:rPr>
+                <w:rFonts w:ascii="Segoe UI Semilight" w:hAnsi="Segoe UI Semilight" w:cs="Segoe UI Semilight"/>
+                <w:color w:val="000000"/>
+                <w:sz w:val="18"/>
+                <w:szCs w:val="18"/>
+              </w:rPr>
+            </w:pPr>
           </w:p>
         </w:tc>
       </w:tr>
@@ -4852,7 +5308,7 @@
         </w:tc>
         <w:tc>
           <w:tcPr>
-            <w:tcW w:w="7137" w:type="dxa"/>
+            <w:tcW w:w="6946" w:type="dxa"/>
             <w:tcBorders>
               <w:top w:val="single" w:sz="4" w:space="0" w:color="000000"/>
               <w:left w:val="none" w:sz="2" w:space="0" w:color="000000"/>
@@ -4902,7 +5358,7 @@
         </w:tc>
         <w:tc>
           <w:tcPr>
-            <w:tcW w:w="559" w:type="dxa"/>
+            <w:tcW w:w="567" w:type="dxa"/>
             <w:tcBorders>
               <w:top w:val="single" w:sz="4" w:space="0" w:color="000000"/>
               <w:left w:val="single" w:sz="2" w:space="0" w:color="000000"/>
@@ -4942,7 +5398,7 @@
         </w:tc>
         <w:tc>
           <w:tcPr>
-            <w:tcW w:w="623" w:type="dxa"/>
+            <w:tcW w:w="567" w:type="dxa"/>
             <w:tcBorders>
               <w:top w:val="single" w:sz="4" w:space="0" w:color="000000"/>
               <w:left w:val="single" w:sz="2" w:space="0" w:color="000000"/>
@@ -4982,7 +5438,7 @@
         </w:tc>
         <w:tc>
           <w:tcPr>
-            <w:tcW w:w="593" w:type="dxa"/>
+            <w:tcW w:w="567" w:type="dxa"/>
             <w:tcBorders>
               <w:top w:val="single" w:sz="4" w:space="0" w:color="000000"/>
               <w:left w:val="single" w:sz="2" w:space="0" w:color="000000"/>
@@ -5018,6 +5474,30 @@
               </w:rPr>
               <w:t>20</w:t>
             </w:r>
+          </w:p>
+        </w:tc>
+        <w:tc>
+          <w:tcPr>
+            <w:tcW w:w="709" w:type="dxa"/>
+            <w:tcBorders>
+              <w:top w:val="single" w:sz="4" w:space="0" w:color="000000"/>
+              <w:left w:val="single" w:sz="2" w:space="0" w:color="000000"/>
+              <w:bottom w:val="single" w:sz="4" w:space="0" w:color="000000"/>
+              <w:right w:val="single" w:sz="2" w:space="0" w:color="000000"/>
+            </w:tcBorders>
+            <w:shd w:val="clear" w:color="auto" w:fill="auto"/>
+          </w:tcPr>
+          <w:p>
+            <w:pPr>
+              <w:pStyle w:val="TableGrid1"/>
+              <w:jc w:val="center"/>
+              <w:rPr>
+                <w:rFonts w:ascii="Segoe UI Semilight" w:hAnsi="Segoe UI Semilight" w:cs="Segoe UI Semilight"/>
+                <w:color w:val="000000"/>
+                <w:sz w:val="18"/>
+                <w:szCs w:val="18"/>
+              </w:rPr>
+            </w:pPr>
           </w:p>
         </w:tc>
       </w:tr>
@@ -5096,7 +5576,7 @@
         </w:tc>
         <w:tc>
           <w:tcPr>
-            <w:tcW w:w="7137" w:type="dxa"/>
+            <w:tcW w:w="6946" w:type="dxa"/>
             <w:tcBorders>
               <w:top w:val="single" w:sz="4" w:space="0" w:color="000000"/>
               <w:left w:val="none" w:sz="2" w:space="0" w:color="000000"/>
@@ -5136,7 +5616,7 @@
         </w:tc>
         <w:tc>
           <w:tcPr>
-            <w:tcW w:w="559" w:type="dxa"/>
+            <w:tcW w:w="567" w:type="dxa"/>
             <w:tcBorders>
               <w:top w:val="single" w:sz="4" w:space="0" w:color="000000"/>
               <w:left w:val="single" w:sz="2" w:space="0" w:color="000000"/>
@@ -5176,7 +5656,7 @@
         </w:tc>
         <w:tc>
           <w:tcPr>
-            <w:tcW w:w="623" w:type="dxa"/>
+            <w:tcW w:w="567" w:type="dxa"/>
             <w:tcBorders>
               <w:top w:val="single" w:sz="4" w:space="0" w:color="000000"/>
               <w:left w:val="single" w:sz="2" w:space="0" w:color="000000"/>
@@ -5216,7 +5696,7 @@
         </w:tc>
         <w:tc>
           <w:tcPr>
-            <w:tcW w:w="593" w:type="dxa"/>
+            <w:tcW w:w="567" w:type="dxa"/>
             <w:tcBorders>
               <w:top w:val="single" w:sz="4" w:space="0" w:color="000000"/>
               <w:left w:val="single" w:sz="2" w:space="0" w:color="000000"/>
@@ -5252,6 +5732,30 @@
               </w:rPr>
               <w:t>21</w:t>
             </w:r>
+          </w:p>
+        </w:tc>
+        <w:tc>
+          <w:tcPr>
+            <w:tcW w:w="709" w:type="dxa"/>
+            <w:tcBorders>
+              <w:top w:val="single" w:sz="4" w:space="0" w:color="000000"/>
+              <w:left w:val="single" w:sz="2" w:space="0" w:color="000000"/>
+              <w:bottom w:val="single" w:sz="4" w:space="0" w:color="000000"/>
+              <w:right w:val="single" w:sz="2" w:space="0" w:color="000000"/>
+            </w:tcBorders>
+            <w:shd w:val="clear" w:color="auto" w:fill="auto"/>
+          </w:tcPr>
+          <w:p>
+            <w:pPr>
+              <w:pStyle w:val="TableGrid1"/>
+              <w:jc w:val="center"/>
+              <w:rPr>
+                <w:rFonts w:ascii="Segoe UI Semilight" w:hAnsi="Segoe UI Semilight" w:cs="Segoe UI Semilight"/>
+                <w:color w:val="000000"/>
+                <w:sz w:val="18"/>
+                <w:szCs w:val="18"/>
+              </w:rPr>
+            </w:pPr>
           </w:p>
         </w:tc>
       </w:tr>
@@ -5330,7 +5834,7 @@
         </w:tc>
         <w:tc>
           <w:tcPr>
-            <w:tcW w:w="7137" w:type="dxa"/>
+            <w:tcW w:w="6946" w:type="dxa"/>
             <w:tcBorders>
               <w:top w:val="single" w:sz="4" w:space="0" w:color="000000"/>
               <w:left w:val="none" w:sz="2" w:space="0" w:color="000000"/>
@@ -5370,7 +5874,7 @@
         </w:tc>
         <w:tc>
           <w:tcPr>
-            <w:tcW w:w="559" w:type="dxa"/>
+            <w:tcW w:w="567" w:type="dxa"/>
             <w:tcBorders>
               <w:top w:val="single" w:sz="4" w:space="0" w:color="000000"/>
               <w:left w:val="single" w:sz="2" w:space="0" w:color="000000"/>
@@ -5410,7 +5914,7 @@
         </w:tc>
         <w:tc>
           <w:tcPr>
-            <w:tcW w:w="623" w:type="dxa"/>
+            <w:tcW w:w="567" w:type="dxa"/>
             <w:tcBorders>
               <w:top w:val="single" w:sz="4" w:space="0" w:color="000000"/>
               <w:left w:val="single" w:sz="2" w:space="0" w:color="000000"/>
@@ -5450,7 +5954,7 @@
         </w:tc>
         <w:tc>
           <w:tcPr>
-            <w:tcW w:w="593" w:type="dxa"/>
+            <w:tcW w:w="567" w:type="dxa"/>
             <w:tcBorders>
               <w:top w:val="single" w:sz="4" w:space="0" w:color="000000"/>
               <w:left w:val="single" w:sz="2" w:space="0" w:color="000000"/>
@@ -5486,6 +5990,30 @@
               </w:rPr>
               <w:t>22</w:t>
             </w:r>
+          </w:p>
+        </w:tc>
+        <w:tc>
+          <w:tcPr>
+            <w:tcW w:w="709" w:type="dxa"/>
+            <w:tcBorders>
+              <w:top w:val="single" w:sz="4" w:space="0" w:color="000000"/>
+              <w:left w:val="single" w:sz="2" w:space="0" w:color="000000"/>
+              <w:bottom w:val="single" w:sz="4" w:space="0" w:color="000000"/>
+              <w:right w:val="single" w:sz="2" w:space="0" w:color="000000"/>
+            </w:tcBorders>
+            <w:shd w:val="clear" w:color="auto" w:fill="auto"/>
+          </w:tcPr>
+          <w:p>
+            <w:pPr>
+              <w:pStyle w:val="TableGrid1"/>
+              <w:jc w:val="center"/>
+              <w:rPr>
+                <w:rFonts w:ascii="Segoe UI Semilight" w:hAnsi="Segoe UI Semilight" w:cs="Segoe UI Semilight"/>
+                <w:color w:val="000000"/>
+                <w:sz w:val="18"/>
+                <w:szCs w:val="18"/>
+              </w:rPr>
+            </w:pPr>
           </w:p>
         </w:tc>
       </w:tr>
@@ -5564,7 +6092,7 @@
         </w:tc>
         <w:tc>
           <w:tcPr>
-            <w:tcW w:w="7137" w:type="dxa"/>
+            <w:tcW w:w="6946" w:type="dxa"/>
             <w:tcBorders>
               <w:top w:val="single" w:sz="4" w:space="0" w:color="000000"/>
               <w:left w:val="none" w:sz="2" w:space="0" w:color="000000"/>
@@ -5604,7 +6132,7 @@
         </w:tc>
         <w:tc>
           <w:tcPr>
-            <w:tcW w:w="559" w:type="dxa"/>
+            <w:tcW w:w="567" w:type="dxa"/>
             <w:tcBorders>
               <w:top w:val="single" w:sz="4" w:space="0" w:color="000000"/>
               <w:left w:val="single" w:sz="2" w:space="0" w:color="000000"/>
@@ -5644,7 +6172,7 @@
         </w:tc>
         <w:tc>
           <w:tcPr>
-            <w:tcW w:w="623" w:type="dxa"/>
+            <w:tcW w:w="567" w:type="dxa"/>
             <w:tcBorders>
               <w:top w:val="single" w:sz="4" w:space="0" w:color="000000"/>
               <w:left w:val="single" w:sz="2" w:space="0" w:color="000000"/>
@@ -5684,7 +6212,7 @@
         </w:tc>
         <w:tc>
           <w:tcPr>
-            <w:tcW w:w="593" w:type="dxa"/>
+            <w:tcW w:w="567" w:type="dxa"/>
             <w:tcBorders>
               <w:top w:val="single" w:sz="4" w:space="0" w:color="000000"/>
               <w:left w:val="single" w:sz="2" w:space="0" w:color="000000"/>
@@ -5720,6 +6248,30 @@
               </w:rPr>
               <w:t>23</w:t>
             </w:r>
+          </w:p>
+        </w:tc>
+        <w:tc>
+          <w:tcPr>
+            <w:tcW w:w="709" w:type="dxa"/>
+            <w:tcBorders>
+              <w:top w:val="single" w:sz="4" w:space="0" w:color="000000"/>
+              <w:left w:val="single" w:sz="2" w:space="0" w:color="000000"/>
+              <w:bottom w:val="single" w:sz="4" w:space="0" w:color="000000"/>
+              <w:right w:val="single" w:sz="2" w:space="0" w:color="000000"/>
+            </w:tcBorders>
+            <w:shd w:val="clear" w:color="auto" w:fill="auto"/>
+          </w:tcPr>
+          <w:p>
+            <w:pPr>
+              <w:pStyle w:val="TableGrid1"/>
+              <w:jc w:val="center"/>
+              <w:rPr>
+                <w:rFonts w:ascii="Segoe UI Semilight" w:hAnsi="Segoe UI Semilight" w:cs="Segoe UI Semilight"/>
+                <w:color w:val="000000"/>
+                <w:sz w:val="18"/>
+                <w:szCs w:val="18"/>
+              </w:rPr>
+            </w:pPr>
           </w:p>
         </w:tc>
       </w:tr>
@@ -5798,7 +6350,7 @@
         </w:tc>
         <w:tc>
           <w:tcPr>
-            <w:tcW w:w="7137" w:type="dxa"/>
+            <w:tcW w:w="6946" w:type="dxa"/>
             <w:tcBorders>
               <w:top w:val="single" w:sz="4" w:space="0" w:color="000000"/>
               <w:left w:val="none" w:sz="2" w:space="0" w:color="000000"/>
@@ -5838,7 +6390,7 @@
         </w:tc>
         <w:tc>
           <w:tcPr>
-            <w:tcW w:w="559" w:type="dxa"/>
+            <w:tcW w:w="567" w:type="dxa"/>
             <w:tcBorders>
               <w:top w:val="single" w:sz="4" w:space="0" w:color="000000"/>
               <w:left w:val="single" w:sz="2" w:space="0" w:color="000000"/>
@@ -5878,7 +6430,7 @@
         </w:tc>
         <w:tc>
           <w:tcPr>
-            <w:tcW w:w="623" w:type="dxa"/>
+            <w:tcW w:w="567" w:type="dxa"/>
             <w:tcBorders>
               <w:top w:val="single" w:sz="4" w:space="0" w:color="000000"/>
               <w:left w:val="single" w:sz="2" w:space="0" w:color="000000"/>
@@ -5918,7 +6470,7 @@
         </w:tc>
         <w:tc>
           <w:tcPr>
-            <w:tcW w:w="593" w:type="dxa"/>
+            <w:tcW w:w="567" w:type="dxa"/>
             <w:tcBorders>
               <w:top w:val="single" w:sz="4" w:space="0" w:color="000000"/>
               <w:left w:val="single" w:sz="2" w:space="0" w:color="000000"/>
@@ -5954,6 +6506,30 @@
               </w:rPr>
               <w:t>24</w:t>
             </w:r>
+          </w:p>
+        </w:tc>
+        <w:tc>
+          <w:tcPr>
+            <w:tcW w:w="709" w:type="dxa"/>
+            <w:tcBorders>
+              <w:top w:val="single" w:sz="4" w:space="0" w:color="000000"/>
+              <w:left w:val="single" w:sz="2" w:space="0" w:color="000000"/>
+              <w:bottom w:val="single" w:sz="4" w:space="0" w:color="000000"/>
+              <w:right w:val="single" w:sz="2" w:space="0" w:color="000000"/>
+            </w:tcBorders>
+            <w:shd w:val="clear" w:color="auto" w:fill="auto"/>
+          </w:tcPr>
+          <w:p>
+            <w:pPr>
+              <w:pStyle w:val="TableGrid1"/>
+              <w:jc w:val="center"/>
+              <w:rPr>
+                <w:rFonts w:ascii="Segoe UI Semilight" w:hAnsi="Segoe UI Semilight" w:cs="Segoe UI Semilight"/>
+                <w:color w:val="000000"/>
+                <w:sz w:val="18"/>
+                <w:szCs w:val="18"/>
+              </w:rPr>
+            </w:pPr>
           </w:p>
         </w:tc>
       </w:tr>
@@ -6032,7 +6608,7 @@
         </w:tc>
         <w:tc>
           <w:tcPr>
-            <w:tcW w:w="7137" w:type="dxa"/>
+            <w:tcW w:w="6946" w:type="dxa"/>
             <w:tcBorders>
               <w:top w:val="single" w:sz="4" w:space="0" w:color="000000"/>
               <w:left w:val="none" w:sz="2" w:space="0" w:color="000000"/>
@@ -6072,7 +6648,7 @@
         </w:tc>
         <w:tc>
           <w:tcPr>
-            <w:tcW w:w="559" w:type="dxa"/>
+            <w:tcW w:w="567" w:type="dxa"/>
             <w:tcBorders>
               <w:top w:val="single" w:sz="4" w:space="0" w:color="000000"/>
               <w:left w:val="single" w:sz="2" w:space="0" w:color="000000"/>
@@ -6112,7 +6688,7 @@
         </w:tc>
         <w:tc>
           <w:tcPr>
-            <w:tcW w:w="623" w:type="dxa"/>
+            <w:tcW w:w="567" w:type="dxa"/>
             <w:tcBorders>
               <w:top w:val="single" w:sz="4" w:space="0" w:color="000000"/>
               <w:left w:val="single" w:sz="2" w:space="0" w:color="000000"/>
@@ -6152,7 +6728,7 @@
         </w:tc>
         <w:tc>
           <w:tcPr>
-            <w:tcW w:w="593" w:type="dxa"/>
+            <w:tcW w:w="567" w:type="dxa"/>
             <w:tcBorders>
               <w:top w:val="single" w:sz="4" w:space="0" w:color="000000"/>
               <w:left w:val="single" w:sz="2" w:space="0" w:color="000000"/>
@@ -6188,6 +6764,30 @@
               </w:rPr>
               <w:t>25</w:t>
             </w:r>
+          </w:p>
+        </w:tc>
+        <w:tc>
+          <w:tcPr>
+            <w:tcW w:w="709" w:type="dxa"/>
+            <w:tcBorders>
+              <w:top w:val="single" w:sz="4" w:space="0" w:color="000000"/>
+              <w:left w:val="single" w:sz="2" w:space="0" w:color="000000"/>
+              <w:bottom w:val="single" w:sz="4" w:space="0" w:color="000000"/>
+              <w:right w:val="single" w:sz="2" w:space="0" w:color="000000"/>
+            </w:tcBorders>
+            <w:shd w:val="clear" w:color="auto" w:fill="auto"/>
+          </w:tcPr>
+          <w:p>
+            <w:pPr>
+              <w:pStyle w:val="TableGrid1"/>
+              <w:jc w:val="center"/>
+              <w:rPr>
+                <w:rFonts w:ascii="Segoe UI Semilight" w:hAnsi="Segoe UI Semilight" w:cs="Segoe UI Semilight"/>
+                <w:color w:val="000000"/>
+                <w:sz w:val="18"/>
+                <w:szCs w:val="18"/>
+              </w:rPr>
+            </w:pPr>
           </w:p>
         </w:tc>
       </w:tr>
@@ -6211,7 +6811,7 @@
     </w:p>
     <w:tbl>
       <w:tblPr>
-        <w:tblW w:w="9621" w:type="dxa"/>
+        <w:tblW w:w="9923" w:type="dxa"/>
         <w:tblInd w:w="5" w:type="dxa"/>
         <w:tblLayout w:type="fixed"/>
         <w:tblLook w:val="0000" w:firstRow="0" w:lastRow="0" w:firstColumn="0" w:lastColumn="0" w:noHBand="0" w:noVBand="0"/>
@@ -6219,10 +6819,11 @@
       <w:tblGrid>
         <w:gridCol w:w="280"/>
         <w:gridCol w:w="429"/>
-        <w:gridCol w:w="7137"/>
-        <w:gridCol w:w="559"/>
-        <w:gridCol w:w="623"/>
-        <w:gridCol w:w="593"/>
+        <w:gridCol w:w="6804"/>
+        <w:gridCol w:w="567"/>
+        <w:gridCol w:w="567"/>
+        <w:gridCol w:w="567"/>
+        <w:gridCol w:w="709"/>
       </w:tblGrid>
       <w:tr>
         <w:trPr>
@@ -6231,7 +6832,7 @@
         </w:trPr>
         <w:tc>
           <w:tcPr>
-            <w:tcW w:w="7846" w:type="dxa"/>
+            <w:tcW w:w="7513" w:type="dxa"/>
             <w:gridSpan w:val="3"/>
             <w:tcBorders>
               <w:top w:val="single" w:sz="2" w:space="0" w:color="000000"/>
@@ -6268,24 +6869,14 @@
                 <w:color w:val="FEFFFE"/>
                 <w:sz w:val="22"/>
               </w:rPr>
-              <w:t>CWE/SANS Top 25</w:t>
-            </w:r>
-            <w:r>
-              <w:rPr>
-                <w:rFonts w:ascii="Segoe UI Semilight" w:hAnsi="Segoe UI Semilight" w:cs="Segoe UI Semilight"/>
-                <w:b/>
-                <w:bCs/>
-                <w:color w:val="FEFFFE"/>
-                <w:sz w:val="22"/>
-              </w:rPr>
-              <w:t xml:space="preserve"> (On the Cusp)</w:t>
-            </w:r>
-          </w:p>
-        </w:tc>
-        <w:tc>
-          <w:tcPr>
-            <w:tcW w:w="1775" w:type="dxa"/>
-            <w:gridSpan w:val="3"/>
+              <w:t>CWE/SANS Top 25 (On the Cusp)</w:t>
+            </w:r>
+          </w:p>
+        </w:tc>
+        <w:tc>
+          <w:tcPr>
+            <w:tcW w:w="2410" w:type="dxa"/>
+            <w:gridSpan w:val="4"/>
             <w:tcBorders>
               <w:top w:val="single" w:sz="2" w:space="0" w:color="000000"/>
               <w:left w:val="single" w:sz="4" w:space="0" w:color="000000"/>
@@ -6334,7 +6925,7 @@
         </w:trPr>
         <w:tc>
           <w:tcPr>
-            <w:tcW w:w="7846" w:type="dxa"/>
+            <w:tcW w:w="7513" w:type="dxa"/>
             <w:gridSpan w:val="3"/>
             <w:tcBorders>
               <w:top w:val="none" w:sz="2" w:space="0" w:color="000000"/>
@@ -6365,7 +6956,7 @@
         </w:tc>
         <w:tc>
           <w:tcPr>
-            <w:tcW w:w="559" w:type="dxa"/>
+            <w:tcW w:w="567" w:type="dxa"/>
             <w:tcBorders>
               <w:top w:val="single" w:sz="4" w:space="0" w:color="000000"/>
               <w:left w:val="single" w:sz="2" w:space="0" w:color="000000"/>
@@ -6408,7 +6999,7 @@
         </w:tc>
         <w:tc>
           <w:tcPr>
-            <w:tcW w:w="623" w:type="dxa"/>
+            <w:tcW w:w="567" w:type="dxa"/>
             <w:tcBorders>
               <w:top w:val="single" w:sz="4" w:space="0" w:color="000000"/>
               <w:left w:val="single" w:sz="4" w:space="0" w:color="000000"/>
@@ -6451,7 +7042,7 @@
         </w:tc>
         <w:tc>
           <w:tcPr>
-            <w:tcW w:w="593" w:type="dxa"/>
+            <w:tcW w:w="567" w:type="dxa"/>
             <w:tcBorders>
               <w:top w:val="single" w:sz="4" w:space="0" w:color="000000"/>
               <w:left w:val="single" w:sz="4" w:space="0" w:color="000000"/>
@@ -6489,6 +7080,41 @@
                 <w:sz w:val="22"/>
               </w:rPr>
               <w:t>2021</w:t>
+            </w:r>
+          </w:p>
+        </w:tc>
+        <w:tc>
+          <w:tcPr>
+            <w:tcW w:w="709" w:type="dxa"/>
+            <w:tcBorders>
+              <w:top w:val="single" w:sz="4" w:space="0" w:color="000000"/>
+              <w:left w:val="single" w:sz="4" w:space="0" w:color="000000"/>
+              <w:bottom w:val="single" w:sz="4" w:space="0" w:color="000000"/>
+              <w:right w:val="single" w:sz="2" w:space="0" w:color="000000"/>
+            </w:tcBorders>
+          </w:tcPr>
+          <w:p>
+            <w:pPr>
+              <w:pStyle w:val="TableGrid1"/>
+              <w:spacing w:before="120" w:after="120"/>
+              <w:jc w:val="center"/>
+              <w:rPr>
+                <w:rFonts w:ascii="Segoe UI Semilight" w:hAnsi="Segoe UI Semilight" w:cs="Segoe UI Semilight"/>
+                <w:b/>
+                <w:bCs/>
+                <w:color w:val="000000"/>
+                <w:sz w:val="22"/>
+              </w:rPr>
+            </w:pPr>
+            <w:r>
+              <w:rPr>
+                <w:rFonts w:ascii="Segoe UI Semilight" w:hAnsi="Segoe UI Semilight" w:cs="Segoe UI Semilight"/>
+                <w:b/>
+                <w:bCs/>
+                <w:color w:val="000000"/>
+                <w:sz w:val="22"/>
+              </w:rPr>
+              <w:t>2022</w:t>
             </w:r>
           </w:p>
         </w:tc>
@@ -6568,7 +7194,7 @@
         </w:tc>
         <w:tc>
           <w:tcPr>
-            <w:tcW w:w="7137" w:type="dxa"/>
+            <w:tcW w:w="6804" w:type="dxa"/>
             <w:tcBorders>
               <w:top w:val="single" w:sz="2" w:space="0" w:color="000000"/>
               <w:left w:val="none" w:sz="2" w:space="0" w:color="000000"/>
@@ -6608,7 +7234,7 @@
         </w:tc>
         <w:tc>
           <w:tcPr>
-            <w:tcW w:w="559" w:type="dxa"/>
+            <w:tcW w:w="567" w:type="dxa"/>
             <w:tcBorders>
               <w:top w:val="single" w:sz="2" w:space="0" w:color="000000"/>
               <w:left w:val="single" w:sz="2" w:space="0" w:color="000000"/>
@@ -6648,7 +7274,7 @@
         </w:tc>
         <w:tc>
           <w:tcPr>
-            <w:tcW w:w="623" w:type="dxa"/>
+            <w:tcW w:w="567" w:type="dxa"/>
             <w:tcBorders>
               <w:top w:val="single" w:sz="2" w:space="0" w:color="000000"/>
               <w:left w:val="single" w:sz="2" w:space="0" w:color="000000"/>
@@ -6688,7 +7314,7 @@
         </w:tc>
         <w:tc>
           <w:tcPr>
-            <w:tcW w:w="593" w:type="dxa"/>
+            <w:tcW w:w="567" w:type="dxa"/>
             <w:tcBorders>
               <w:top w:val="single" w:sz="2" w:space="0" w:color="000000"/>
               <w:left w:val="single" w:sz="2" w:space="0" w:color="000000"/>
@@ -6724,6 +7350,30 @@
               </w:rPr>
               <w:t>26</w:t>
             </w:r>
+          </w:p>
+        </w:tc>
+        <w:tc>
+          <w:tcPr>
+            <w:tcW w:w="709" w:type="dxa"/>
+            <w:tcBorders>
+              <w:top w:val="single" w:sz="2" w:space="0" w:color="000000"/>
+              <w:left w:val="single" w:sz="2" w:space="0" w:color="000000"/>
+              <w:bottom w:val="single" w:sz="4" w:space="0" w:color="000000"/>
+              <w:right w:val="single" w:sz="2" w:space="0" w:color="000000"/>
+            </w:tcBorders>
+            <w:shd w:val="clear" w:color="auto" w:fill="auto"/>
+          </w:tcPr>
+          <w:p>
+            <w:pPr>
+              <w:pStyle w:val="TableGrid1"/>
+              <w:jc w:val="center"/>
+              <w:rPr>
+                <w:rFonts w:ascii="Segoe UI Semilight" w:hAnsi="Segoe UI Semilight" w:cs="Segoe UI Semilight"/>
+                <w:color w:val="000000"/>
+                <w:sz w:val="18"/>
+                <w:szCs w:val="18"/>
+              </w:rPr>
+            </w:pPr>
           </w:p>
         </w:tc>
       </w:tr>
@@ -6802,7 +7452,7 @@
         </w:tc>
         <w:tc>
           <w:tcPr>
-            <w:tcW w:w="7137" w:type="dxa"/>
+            <w:tcW w:w="6804" w:type="dxa"/>
             <w:tcBorders>
               <w:top w:val="single" w:sz="2" w:space="0" w:color="000000"/>
               <w:left w:val="none" w:sz="2" w:space="0" w:color="000000"/>
@@ -6842,7 +7492,7 @@
         </w:tc>
         <w:tc>
           <w:tcPr>
-            <w:tcW w:w="559" w:type="dxa"/>
+            <w:tcW w:w="567" w:type="dxa"/>
             <w:tcBorders>
               <w:top w:val="single" w:sz="2" w:space="0" w:color="000000"/>
               <w:left w:val="single" w:sz="2" w:space="0" w:color="000000"/>
@@ -6882,7 +7532,7 @@
         </w:tc>
         <w:tc>
           <w:tcPr>
-            <w:tcW w:w="623" w:type="dxa"/>
+            <w:tcW w:w="567" w:type="dxa"/>
             <w:tcBorders>
               <w:top w:val="single" w:sz="2" w:space="0" w:color="000000"/>
               <w:left w:val="single" w:sz="2" w:space="0" w:color="000000"/>
@@ -6922,7 +7572,7 @@
         </w:tc>
         <w:tc>
           <w:tcPr>
-            <w:tcW w:w="593" w:type="dxa"/>
+            <w:tcW w:w="567" w:type="dxa"/>
             <w:tcBorders>
               <w:top w:val="single" w:sz="2" w:space="0" w:color="000000"/>
               <w:left w:val="single" w:sz="2" w:space="0" w:color="000000"/>
@@ -6958,6 +7608,30 @@
               </w:rPr>
               <w:t>27</w:t>
             </w:r>
+          </w:p>
+        </w:tc>
+        <w:tc>
+          <w:tcPr>
+            <w:tcW w:w="709" w:type="dxa"/>
+            <w:tcBorders>
+              <w:top w:val="single" w:sz="2" w:space="0" w:color="000000"/>
+              <w:left w:val="single" w:sz="2" w:space="0" w:color="000000"/>
+              <w:bottom w:val="single" w:sz="4" w:space="0" w:color="000000"/>
+              <w:right w:val="single" w:sz="2" w:space="0" w:color="000000"/>
+            </w:tcBorders>
+            <w:shd w:val="clear" w:color="auto" w:fill="auto"/>
+          </w:tcPr>
+          <w:p>
+            <w:pPr>
+              <w:pStyle w:val="TableGrid1"/>
+              <w:jc w:val="center"/>
+              <w:rPr>
+                <w:rFonts w:ascii="Segoe UI Semilight" w:hAnsi="Segoe UI Semilight" w:cs="Segoe UI Semilight"/>
+                <w:color w:val="000000"/>
+                <w:sz w:val="18"/>
+                <w:szCs w:val="18"/>
+              </w:rPr>
+            </w:pPr>
           </w:p>
         </w:tc>
       </w:tr>
@@ -7036,7 +7710,7 @@
         </w:tc>
         <w:tc>
           <w:tcPr>
-            <w:tcW w:w="7137" w:type="dxa"/>
+            <w:tcW w:w="6804" w:type="dxa"/>
             <w:tcBorders>
               <w:top w:val="single" w:sz="2" w:space="0" w:color="000000"/>
               <w:left w:val="none" w:sz="2" w:space="0" w:color="000000"/>
@@ -7070,22 +7744,13 @@
                 <w:sz w:val="18"/>
                 <w:szCs w:val="18"/>
               </w:rPr>
-              <w:t>Improper Control of Generation of Code (‘Code Injection’)</w:t>
-            </w:r>
-            <w:r>
-              <w:rPr>
-                <w:rFonts w:ascii="Segoe UI Semilight" w:hAnsi="Segoe UI Semilight" w:cs="Segoe UI Semilight"/>
-                <w:color w:val="auto"/>
-                <w:sz w:val="18"/>
-                <w:szCs w:val="18"/>
-              </w:rPr>
-              <w:t xml:space="preserve"> (2019)</w:t>
-            </w:r>
-          </w:p>
-        </w:tc>
-        <w:tc>
-          <w:tcPr>
-            <w:tcW w:w="559" w:type="dxa"/>
+              <w:t>Improper Control of Generation of Code (‘Code Injection’) (2019)</w:t>
+            </w:r>
+          </w:p>
+        </w:tc>
+        <w:tc>
+          <w:tcPr>
+            <w:tcW w:w="567" w:type="dxa"/>
             <w:tcBorders>
               <w:top w:val="single" w:sz="2" w:space="0" w:color="000000"/>
               <w:left w:val="single" w:sz="2" w:space="0" w:color="000000"/>
@@ -7125,7 +7790,7 @@
         </w:tc>
         <w:tc>
           <w:tcPr>
-            <w:tcW w:w="623" w:type="dxa"/>
+            <w:tcW w:w="567" w:type="dxa"/>
             <w:tcBorders>
               <w:top w:val="single" w:sz="2" w:space="0" w:color="000000"/>
               <w:left w:val="single" w:sz="2" w:space="0" w:color="000000"/>
@@ -7165,7 +7830,7 @@
         </w:tc>
         <w:tc>
           <w:tcPr>
-            <w:tcW w:w="593" w:type="dxa"/>
+            <w:tcW w:w="567" w:type="dxa"/>
             <w:tcBorders>
               <w:top w:val="single" w:sz="2" w:space="0" w:color="000000"/>
               <w:left w:val="single" w:sz="2" w:space="0" w:color="000000"/>
@@ -7201,6 +7866,30 @@
               </w:rPr>
               <w:t>28</w:t>
             </w:r>
+          </w:p>
+        </w:tc>
+        <w:tc>
+          <w:tcPr>
+            <w:tcW w:w="709" w:type="dxa"/>
+            <w:tcBorders>
+              <w:top w:val="single" w:sz="2" w:space="0" w:color="000000"/>
+              <w:left w:val="single" w:sz="2" w:space="0" w:color="000000"/>
+              <w:bottom w:val="single" w:sz="4" w:space="0" w:color="000000"/>
+              <w:right w:val="single" w:sz="2" w:space="0" w:color="000000"/>
+            </w:tcBorders>
+            <w:shd w:val="clear" w:color="auto" w:fill="auto"/>
+          </w:tcPr>
+          <w:p>
+            <w:pPr>
+              <w:pStyle w:val="TableGrid1"/>
+              <w:jc w:val="center"/>
+              <w:rPr>
+                <w:rFonts w:ascii="Segoe UI Semilight" w:hAnsi="Segoe UI Semilight" w:cs="Segoe UI Semilight"/>
+                <w:color w:val="000000"/>
+                <w:sz w:val="18"/>
+                <w:szCs w:val="18"/>
+              </w:rPr>
+            </w:pPr>
           </w:p>
         </w:tc>
       </w:tr>
@@ -7280,7 +7969,7 @@
         </w:tc>
         <w:tc>
           <w:tcPr>
-            <w:tcW w:w="7137" w:type="dxa"/>
+            <w:tcW w:w="6804" w:type="dxa"/>
             <w:tcBorders>
               <w:top w:val="single" w:sz="2" w:space="0" w:color="000000"/>
               <w:left w:val="none" w:sz="2" w:space="0" w:color="000000"/>
@@ -7320,7 +8009,7 @@
         </w:tc>
         <w:tc>
           <w:tcPr>
-            <w:tcW w:w="559" w:type="dxa"/>
+            <w:tcW w:w="567" w:type="dxa"/>
             <w:tcBorders>
               <w:top w:val="single" w:sz="2" w:space="0" w:color="000000"/>
               <w:left w:val="single" w:sz="2" w:space="0" w:color="000000"/>
@@ -7360,7 +8049,7 @@
         </w:tc>
         <w:tc>
           <w:tcPr>
-            <w:tcW w:w="623" w:type="dxa"/>
+            <w:tcW w:w="567" w:type="dxa"/>
             <w:tcBorders>
               <w:top w:val="single" w:sz="2" w:space="0" w:color="000000"/>
               <w:left w:val="single" w:sz="2" w:space="0" w:color="000000"/>
@@ -7400,7 +8089,7 @@
         </w:tc>
         <w:tc>
           <w:tcPr>
-            <w:tcW w:w="593" w:type="dxa"/>
+            <w:tcW w:w="567" w:type="dxa"/>
             <w:tcBorders>
               <w:top w:val="single" w:sz="2" w:space="0" w:color="000000"/>
               <w:left w:val="single" w:sz="2" w:space="0" w:color="000000"/>
@@ -7436,6 +8125,30 @@
               </w:rPr>
               <w:t>29</w:t>
             </w:r>
+          </w:p>
+        </w:tc>
+        <w:tc>
+          <w:tcPr>
+            <w:tcW w:w="709" w:type="dxa"/>
+            <w:tcBorders>
+              <w:top w:val="single" w:sz="2" w:space="0" w:color="000000"/>
+              <w:left w:val="single" w:sz="2" w:space="0" w:color="000000"/>
+              <w:bottom w:val="single" w:sz="4" w:space="0" w:color="000000"/>
+              <w:right w:val="single" w:sz="2" w:space="0" w:color="000000"/>
+            </w:tcBorders>
+            <w:shd w:val="clear" w:color="auto" w:fill="auto"/>
+          </w:tcPr>
+          <w:p>
+            <w:pPr>
+              <w:pStyle w:val="TableGrid1"/>
+              <w:jc w:val="center"/>
+              <w:rPr>
+                <w:rFonts w:ascii="Segoe UI Semilight" w:hAnsi="Segoe UI Semilight" w:cs="Segoe UI Semilight"/>
+                <w:color w:val="000000"/>
+                <w:sz w:val="18"/>
+                <w:szCs w:val="18"/>
+              </w:rPr>
+            </w:pPr>
           </w:p>
         </w:tc>
       </w:tr>
@@ -7515,7 +8228,7 @@
         </w:tc>
         <w:tc>
           <w:tcPr>
-            <w:tcW w:w="7137" w:type="dxa"/>
+            <w:tcW w:w="6804" w:type="dxa"/>
             <w:tcBorders>
               <w:top w:val="single" w:sz="2" w:space="0" w:color="000000"/>
               <w:left w:val="none" w:sz="2" w:space="0" w:color="000000"/>
@@ -7555,7 +8268,7 @@
         </w:tc>
         <w:tc>
           <w:tcPr>
-            <w:tcW w:w="559" w:type="dxa"/>
+            <w:tcW w:w="567" w:type="dxa"/>
             <w:tcBorders>
               <w:top w:val="single" w:sz="2" w:space="0" w:color="000000"/>
               <w:left w:val="single" w:sz="2" w:space="0" w:color="000000"/>
@@ -7595,7 +8308,7 @@
         </w:tc>
         <w:tc>
           <w:tcPr>
-            <w:tcW w:w="623" w:type="dxa"/>
+            <w:tcW w:w="567" w:type="dxa"/>
             <w:tcBorders>
               <w:top w:val="single" w:sz="2" w:space="0" w:color="000000"/>
               <w:left w:val="single" w:sz="2" w:space="0" w:color="000000"/>
@@ -7635,7 +8348,7 @@
         </w:tc>
         <w:tc>
           <w:tcPr>
-            <w:tcW w:w="593" w:type="dxa"/>
+            <w:tcW w:w="567" w:type="dxa"/>
             <w:tcBorders>
               <w:top w:val="single" w:sz="2" w:space="0" w:color="000000"/>
               <w:left w:val="single" w:sz="2" w:space="0" w:color="000000"/>
@@ -7671,6 +8384,30 @@
               </w:rPr>
               <w:t>30</w:t>
             </w:r>
+          </w:p>
+        </w:tc>
+        <w:tc>
+          <w:tcPr>
+            <w:tcW w:w="709" w:type="dxa"/>
+            <w:tcBorders>
+              <w:top w:val="single" w:sz="2" w:space="0" w:color="000000"/>
+              <w:left w:val="single" w:sz="2" w:space="0" w:color="000000"/>
+              <w:bottom w:val="single" w:sz="4" w:space="0" w:color="000000"/>
+              <w:right w:val="single" w:sz="2" w:space="0" w:color="000000"/>
+            </w:tcBorders>
+            <w:shd w:val="clear" w:color="auto" w:fill="auto"/>
+          </w:tcPr>
+          <w:p>
+            <w:pPr>
+              <w:pStyle w:val="TableGrid1"/>
+              <w:jc w:val="center"/>
+              <w:rPr>
+                <w:rFonts w:ascii="Segoe UI Semilight" w:hAnsi="Segoe UI Semilight" w:cs="Segoe UI Semilight"/>
+                <w:color w:val="000000"/>
+                <w:sz w:val="18"/>
+                <w:szCs w:val="18"/>
+              </w:rPr>
+            </w:pPr>
           </w:p>
         </w:tc>
       </w:tr>
@@ -7750,7 +8487,7 @@
         </w:tc>
         <w:tc>
           <w:tcPr>
-            <w:tcW w:w="7137" w:type="dxa"/>
+            <w:tcW w:w="6804" w:type="dxa"/>
             <w:tcBorders>
               <w:top w:val="single" w:sz="2" w:space="0" w:color="000000"/>
               <w:left w:val="none" w:sz="2" w:space="0" w:color="000000"/>
@@ -7790,7 +8527,7 @@
         </w:tc>
         <w:tc>
           <w:tcPr>
-            <w:tcW w:w="559" w:type="dxa"/>
+            <w:tcW w:w="567" w:type="dxa"/>
             <w:tcBorders>
               <w:top w:val="single" w:sz="2" w:space="0" w:color="000000"/>
               <w:left w:val="single" w:sz="2" w:space="0" w:color="000000"/>
@@ -7830,7 +8567,7 @@
         </w:tc>
         <w:tc>
           <w:tcPr>
-            <w:tcW w:w="623" w:type="dxa"/>
+            <w:tcW w:w="567" w:type="dxa"/>
             <w:tcBorders>
               <w:top w:val="single" w:sz="2" w:space="0" w:color="000000"/>
               <w:left w:val="single" w:sz="2" w:space="0" w:color="000000"/>
@@ -7870,7 +8607,7 @@
         </w:tc>
         <w:tc>
           <w:tcPr>
-            <w:tcW w:w="593" w:type="dxa"/>
+            <w:tcW w:w="567" w:type="dxa"/>
             <w:tcBorders>
               <w:top w:val="single" w:sz="2" w:space="0" w:color="000000"/>
               <w:left w:val="single" w:sz="2" w:space="0" w:color="000000"/>
@@ -7906,6 +8643,30 @@
               </w:rPr>
               <w:t>31</w:t>
             </w:r>
+          </w:p>
+        </w:tc>
+        <w:tc>
+          <w:tcPr>
+            <w:tcW w:w="709" w:type="dxa"/>
+            <w:tcBorders>
+              <w:top w:val="single" w:sz="2" w:space="0" w:color="000000"/>
+              <w:left w:val="single" w:sz="2" w:space="0" w:color="000000"/>
+              <w:bottom w:val="single" w:sz="4" w:space="0" w:color="000000"/>
+              <w:right w:val="single" w:sz="2" w:space="0" w:color="000000"/>
+            </w:tcBorders>
+            <w:shd w:val="clear" w:color="auto" w:fill="auto"/>
+          </w:tcPr>
+          <w:p>
+            <w:pPr>
+              <w:pStyle w:val="TableGrid1"/>
+              <w:jc w:val="center"/>
+              <w:rPr>
+                <w:rFonts w:ascii="Segoe UI Semilight" w:hAnsi="Segoe UI Semilight" w:cs="Segoe UI Semilight"/>
+                <w:color w:val="000000"/>
+                <w:sz w:val="18"/>
+                <w:szCs w:val="18"/>
+              </w:rPr>
+            </w:pPr>
           </w:p>
         </w:tc>
       </w:tr>
@@ -7985,7 +8746,7 @@
         </w:tc>
         <w:tc>
           <w:tcPr>
-            <w:tcW w:w="7137" w:type="dxa"/>
+            <w:tcW w:w="6804" w:type="dxa"/>
             <w:tcBorders>
               <w:top w:val="single" w:sz="2" w:space="0" w:color="000000"/>
               <w:left w:val="none" w:sz="2" w:space="0" w:color="000000"/>
@@ -8025,7 +8786,7 @@
         </w:tc>
         <w:tc>
           <w:tcPr>
-            <w:tcW w:w="559" w:type="dxa"/>
+            <w:tcW w:w="567" w:type="dxa"/>
             <w:tcBorders>
               <w:top w:val="single" w:sz="2" w:space="0" w:color="000000"/>
               <w:left w:val="single" w:sz="2" w:space="0" w:color="000000"/>
@@ -8065,7 +8826,7 @@
         </w:tc>
         <w:tc>
           <w:tcPr>
-            <w:tcW w:w="623" w:type="dxa"/>
+            <w:tcW w:w="567" w:type="dxa"/>
             <w:tcBorders>
               <w:top w:val="single" w:sz="2" w:space="0" w:color="000000"/>
               <w:left w:val="single" w:sz="2" w:space="0" w:color="000000"/>
@@ -8105,7 +8866,7 @@
         </w:tc>
         <w:tc>
           <w:tcPr>
-            <w:tcW w:w="593" w:type="dxa"/>
+            <w:tcW w:w="567" w:type="dxa"/>
             <w:tcBorders>
               <w:top w:val="single" w:sz="2" w:space="0" w:color="000000"/>
               <w:left w:val="single" w:sz="2" w:space="0" w:color="000000"/>
@@ -8141,6 +8902,30 @@
               </w:rPr>
               <w:t>32</w:t>
             </w:r>
+          </w:p>
+        </w:tc>
+        <w:tc>
+          <w:tcPr>
+            <w:tcW w:w="709" w:type="dxa"/>
+            <w:tcBorders>
+              <w:top w:val="single" w:sz="2" w:space="0" w:color="000000"/>
+              <w:left w:val="single" w:sz="2" w:space="0" w:color="000000"/>
+              <w:bottom w:val="single" w:sz="4" w:space="0" w:color="000000"/>
+              <w:right w:val="single" w:sz="2" w:space="0" w:color="000000"/>
+            </w:tcBorders>
+            <w:shd w:val="clear" w:color="auto" w:fill="auto"/>
+          </w:tcPr>
+          <w:p>
+            <w:pPr>
+              <w:pStyle w:val="TableGrid1"/>
+              <w:jc w:val="center"/>
+              <w:rPr>
+                <w:rFonts w:ascii="Segoe UI Semilight" w:hAnsi="Segoe UI Semilight" w:cs="Segoe UI Semilight"/>
+                <w:color w:val="000000"/>
+                <w:sz w:val="18"/>
+                <w:szCs w:val="18"/>
+              </w:rPr>
+            </w:pPr>
           </w:p>
         </w:tc>
       </w:tr>
@@ -8220,7 +9005,7 @@
         </w:tc>
         <w:tc>
           <w:tcPr>
-            <w:tcW w:w="7137" w:type="dxa"/>
+            <w:tcW w:w="6804" w:type="dxa"/>
             <w:tcBorders>
               <w:top w:val="single" w:sz="2" w:space="0" w:color="000000"/>
               <w:left w:val="none" w:sz="2" w:space="0" w:color="000000"/>
@@ -8260,7 +9045,7 @@
         </w:tc>
         <w:tc>
           <w:tcPr>
-            <w:tcW w:w="559" w:type="dxa"/>
+            <w:tcW w:w="567" w:type="dxa"/>
             <w:tcBorders>
               <w:top w:val="single" w:sz="2" w:space="0" w:color="000000"/>
               <w:left w:val="single" w:sz="2" w:space="0" w:color="000000"/>
@@ -8300,7 +9085,7 @@
         </w:tc>
         <w:tc>
           <w:tcPr>
-            <w:tcW w:w="623" w:type="dxa"/>
+            <w:tcW w:w="567" w:type="dxa"/>
             <w:tcBorders>
               <w:top w:val="single" w:sz="2" w:space="0" w:color="000000"/>
               <w:left w:val="single" w:sz="2" w:space="0" w:color="000000"/>
@@ -8340,7 +9125,7 @@
         </w:tc>
         <w:tc>
           <w:tcPr>
-            <w:tcW w:w="593" w:type="dxa"/>
+            <w:tcW w:w="567" w:type="dxa"/>
             <w:tcBorders>
               <w:top w:val="single" w:sz="2" w:space="0" w:color="000000"/>
               <w:left w:val="single" w:sz="2" w:space="0" w:color="000000"/>
@@ -8376,6 +9161,30 @@
               </w:rPr>
               <w:t>33</w:t>
             </w:r>
+          </w:p>
+        </w:tc>
+        <w:tc>
+          <w:tcPr>
+            <w:tcW w:w="709" w:type="dxa"/>
+            <w:tcBorders>
+              <w:top w:val="single" w:sz="2" w:space="0" w:color="000000"/>
+              <w:left w:val="single" w:sz="2" w:space="0" w:color="000000"/>
+              <w:bottom w:val="single" w:sz="4" w:space="0" w:color="000000"/>
+              <w:right w:val="single" w:sz="2" w:space="0" w:color="000000"/>
+            </w:tcBorders>
+            <w:shd w:val="clear" w:color="auto" w:fill="auto"/>
+          </w:tcPr>
+          <w:p>
+            <w:pPr>
+              <w:pStyle w:val="TableGrid1"/>
+              <w:jc w:val="center"/>
+              <w:rPr>
+                <w:rFonts w:ascii="Segoe UI Semilight" w:hAnsi="Segoe UI Semilight" w:cs="Segoe UI Semilight"/>
+                <w:color w:val="000000"/>
+                <w:sz w:val="18"/>
+                <w:szCs w:val="18"/>
+              </w:rPr>
+            </w:pPr>
           </w:p>
         </w:tc>
       </w:tr>
@@ -8455,7 +9264,7 @@
         </w:tc>
         <w:tc>
           <w:tcPr>
-            <w:tcW w:w="7137" w:type="dxa"/>
+            <w:tcW w:w="6804" w:type="dxa"/>
             <w:tcBorders>
               <w:top w:val="single" w:sz="2" w:space="0" w:color="000000"/>
               <w:left w:val="none" w:sz="2" w:space="0" w:color="000000"/>
@@ -8495,7 +9304,7 @@
         </w:tc>
         <w:tc>
           <w:tcPr>
-            <w:tcW w:w="559" w:type="dxa"/>
+            <w:tcW w:w="567" w:type="dxa"/>
             <w:tcBorders>
               <w:top w:val="single" w:sz="2" w:space="0" w:color="000000"/>
               <w:left w:val="single" w:sz="2" w:space="0" w:color="000000"/>
@@ -8535,7 +9344,7 @@
         </w:tc>
         <w:tc>
           <w:tcPr>
-            <w:tcW w:w="623" w:type="dxa"/>
+            <w:tcW w:w="567" w:type="dxa"/>
             <w:tcBorders>
               <w:top w:val="single" w:sz="2" w:space="0" w:color="000000"/>
               <w:left w:val="single" w:sz="2" w:space="0" w:color="000000"/>
@@ -8575,7 +9384,7 @@
         </w:tc>
         <w:tc>
           <w:tcPr>
-            <w:tcW w:w="593" w:type="dxa"/>
+            <w:tcW w:w="567" w:type="dxa"/>
             <w:tcBorders>
               <w:top w:val="single" w:sz="2" w:space="0" w:color="000000"/>
               <w:left w:val="single" w:sz="2" w:space="0" w:color="000000"/>
@@ -8611,6 +9420,30 @@
               </w:rPr>
               <w:t>34</w:t>
             </w:r>
+          </w:p>
+        </w:tc>
+        <w:tc>
+          <w:tcPr>
+            <w:tcW w:w="709" w:type="dxa"/>
+            <w:tcBorders>
+              <w:top w:val="single" w:sz="2" w:space="0" w:color="000000"/>
+              <w:left w:val="single" w:sz="2" w:space="0" w:color="000000"/>
+              <w:bottom w:val="single" w:sz="4" w:space="0" w:color="000000"/>
+              <w:right w:val="single" w:sz="2" w:space="0" w:color="000000"/>
+            </w:tcBorders>
+            <w:shd w:val="clear" w:color="auto" w:fill="auto"/>
+          </w:tcPr>
+          <w:p>
+            <w:pPr>
+              <w:pStyle w:val="TableGrid1"/>
+              <w:jc w:val="center"/>
+              <w:rPr>
+                <w:rFonts w:ascii="Segoe UI Semilight" w:hAnsi="Segoe UI Semilight" w:cs="Segoe UI Semilight"/>
+                <w:color w:val="000000"/>
+                <w:sz w:val="18"/>
+                <w:szCs w:val="18"/>
+              </w:rPr>
+            </w:pPr>
           </w:p>
         </w:tc>
       </w:tr>
@@ -8690,7 +9523,7 @@
         </w:tc>
         <w:tc>
           <w:tcPr>
-            <w:tcW w:w="7137" w:type="dxa"/>
+            <w:tcW w:w="6804" w:type="dxa"/>
             <w:tcBorders>
               <w:top w:val="single" w:sz="2" w:space="0" w:color="000000"/>
               <w:left w:val="none" w:sz="2" w:space="0" w:color="000000"/>
@@ -8730,7 +9563,7 @@
         </w:tc>
         <w:tc>
           <w:tcPr>
-            <w:tcW w:w="559" w:type="dxa"/>
+            <w:tcW w:w="567" w:type="dxa"/>
             <w:tcBorders>
               <w:top w:val="single" w:sz="2" w:space="0" w:color="000000"/>
               <w:left w:val="single" w:sz="2" w:space="0" w:color="000000"/>
@@ -8770,7 +9603,7 @@
         </w:tc>
         <w:tc>
           <w:tcPr>
-            <w:tcW w:w="623" w:type="dxa"/>
+            <w:tcW w:w="567" w:type="dxa"/>
             <w:tcBorders>
               <w:top w:val="single" w:sz="2" w:space="0" w:color="000000"/>
               <w:left w:val="single" w:sz="2" w:space="0" w:color="000000"/>
@@ -8810,7 +9643,7 @@
         </w:tc>
         <w:tc>
           <w:tcPr>
-            <w:tcW w:w="593" w:type="dxa"/>
+            <w:tcW w:w="567" w:type="dxa"/>
             <w:tcBorders>
               <w:top w:val="single" w:sz="2" w:space="0" w:color="000000"/>
               <w:left w:val="single" w:sz="2" w:space="0" w:color="000000"/>
@@ -8846,6 +9679,30 @@
               </w:rPr>
               <w:t>35</w:t>
             </w:r>
+          </w:p>
+        </w:tc>
+        <w:tc>
+          <w:tcPr>
+            <w:tcW w:w="709" w:type="dxa"/>
+            <w:tcBorders>
+              <w:top w:val="single" w:sz="2" w:space="0" w:color="000000"/>
+              <w:left w:val="single" w:sz="2" w:space="0" w:color="000000"/>
+              <w:bottom w:val="single" w:sz="4" w:space="0" w:color="000000"/>
+              <w:right w:val="single" w:sz="2" w:space="0" w:color="000000"/>
+            </w:tcBorders>
+            <w:shd w:val="clear" w:color="auto" w:fill="auto"/>
+          </w:tcPr>
+          <w:p>
+            <w:pPr>
+              <w:pStyle w:val="TableGrid1"/>
+              <w:jc w:val="center"/>
+              <w:rPr>
+                <w:rFonts w:ascii="Segoe UI Semilight" w:hAnsi="Segoe UI Semilight" w:cs="Segoe UI Semilight"/>
+                <w:color w:val="000000"/>
+                <w:sz w:val="18"/>
+                <w:szCs w:val="18"/>
+              </w:rPr>
+            </w:pPr>
           </w:p>
         </w:tc>
       </w:tr>
@@ -8925,7 +9782,7 @@
         </w:tc>
         <w:tc>
           <w:tcPr>
-            <w:tcW w:w="7137" w:type="dxa"/>
+            <w:tcW w:w="6804" w:type="dxa"/>
             <w:tcBorders>
               <w:top w:val="single" w:sz="2" w:space="0" w:color="000000"/>
               <w:left w:val="none" w:sz="2" w:space="0" w:color="000000"/>
@@ -8965,7 +9822,7 @@
         </w:tc>
         <w:tc>
           <w:tcPr>
-            <w:tcW w:w="559" w:type="dxa"/>
+            <w:tcW w:w="567" w:type="dxa"/>
             <w:tcBorders>
               <w:top w:val="single" w:sz="2" w:space="0" w:color="000000"/>
               <w:left w:val="single" w:sz="2" w:space="0" w:color="000000"/>
@@ -9005,7 +9862,7 @@
         </w:tc>
         <w:tc>
           <w:tcPr>
-            <w:tcW w:w="623" w:type="dxa"/>
+            <w:tcW w:w="567" w:type="dxa"/>
             <w:tcBorders>
               <w:top w:val="single" w:sz="2" w:space="0" w:color="000000"/>
               <w:left w:val="single" w:sz="2" w:space="0" w:color="000000"/>
@@ -9045,7 +9902,7 @@
         </w:tc>
         <w:tc>
           <w:tcPr>
-            <w:tcW w:w="593" w:type="dxa"/>
+            <w:tcW w:w="567" w:type="dxa"/>
             <w:tcBorders>
               <w:top w:val="single" w:sz="2" w:space="0" w:color="000000"/>
               <w:left w:val="single" w:sz="2" w:space="0" w:color="000000"/>
@@ -9081,6 +9938,30 @@
               </w:rPr>
               <w:t>36</w:t>
             </w:r>
+          </w:p>
+        </w:tc>
+        <w:tc>
+          <w:tcPr>
+            <w:tcW w:w="709" w:type="dxa"/>
+            <w:tcBorders>
+              <w:top w:val="single" w:sz="2" w:space="0" w:color="000000"/>
+              <w:left w:val="single" w:sz="2" w:space="0" w:color="000000"/>
+              <w:bottom w:val="single" w:sz="4" w:space="0" w:color="000000"/>
+              <w:right w:val="single" w:sz="2" w:space="0" w:color="000000"/>
+            </w:tcBorders>
+            <w:shd w:val="clear" w:color="auto" w:fill="auto"/>
+          </w:tcPr>
+          <w:p>
+            <w:pPr>
+              <w:pStyle w:val="TableGrid1"/>
+              <w:jc w:val="center"/>
+              <w:rPr>
+                <w:rFonts w:ascii="Segoe UI Semilight" w:hAnsi="Segoe UI Semilight" w:cs="Segoe UI Semilight"/>
+                <w:color w:val="000000"/>
+                <w:sz w:val="18"/>
+                <w:szCs w:val="18"/>
+              </w:rPr>
+            </w:pPr>
           </w:p>
         </w:tc>
       </w:tr>
@@ -9159,7 +10040,7 @@
         </w:tc>
         <w:tc>
           <w:tcPr>
-            <w:tcW w:w="7137" w:type="dxa"/>
+            <w:tcW w:w="6804" w:type="dxa"/>
             <w:tcBorders>
               <w:top w:val="single" w:sz="2" w:space="0" w:color="000000"/>
               <w:left w:val="none" w:sz="2" w:space="0" w:color="000000"/>
@@ -9199,7 +10080,7 @@
         </w:tc>
         <w:tc>
           <w:tcPr>
-            <w:tcW w:w="559" w:type="dxa"/>
+            <w:tcW w:w="567" w:type="dxa"/>
             <w:tcBorders>
               <w:top w:val="single" w:sz="2" w:space="0" w:color="000000"/>
               <w:left w:val="single" w:sz="2" w:space="0" w:color="000000"/>
@@ -9239,7 +10120,7 @@
         </w:tc>
         <w:tc>
           <w:tcPr>
-            <w:tcW w:w="623" w:type="dxa"/>
+            <w:tcW w:w="567" w:type="dxa"/>
             <w:tcBorders>
               <w:top w:val="single" w:sz="2" w:space="0" w:color="000000"/>
               <w:left w:val="single" w:sz="2" w:space="0" w:color="000000"/>
@@ -9279,7 +10160,7 @@
         </w:tc>
         <w:tc>
           <w:tcPr>
-            <w:tcW w:w="593" w:type="dxa"/>
+            <w:tcW w:w="567" w:type="dxa"/>
             <w:tcBorders>
               <w:top w:val="single" w:sz="2" w:space="0" w:color="000000"/>
               <w:left w:val="single" w:sz="2" w:space="0" w:color="000000"/>
@@ -9315,6 +10196,30 @@
               </w:rPr>
               <w:t>37</w:t>
             </w:r>
+          </w:p>
+        </w:tc>
+        <w:tc>
+          <w:tcPr>
+            <w:tcW w:w="709" w:type="dxa"/>
+            <w:tcBorders>
+              <w:top w:val="single" w:sz="2" w:space="0" w:color="000000"/>
+              <w:left w:val="single" w:sz="2" w:space="0" w:color="000000"/>
+              <w:bottom w:val="single" w:sz="4" w:space="0" w:color="000000"/>
+              <w:right w:val="single" w:sz="2" w:space="0" w:color="000000"/>
+            </w:tcBorders>
+            <w:shd w:val="clear" w:color="auto" w:fill="auto"/>
+          </w:tcPr>
+          <w:p>
+            <w:pPr>
+              <w:pStyle w:val="TableGrid1"/>
+              <w:jc w:val="center"/>
+              <w:rPr>
+                <w:rFonts w:ascii="Segoe UI Semilight" w:hAnsi="Segoe UI Semilight" w:cs="Segoe UI Semilight"/>
+                <w:color w:val="000000"/>
+                <w:sz w:val="18"/>
+                <w:szCs w:val="18"/>
+              </w:rPr>
+            </w:pPr>
           </w:p>
         </w:tc>
       </w:tr>
@@ -9393,7 +10298,7 @@
         </w:tc>
         <w:tc>
           <w:tcPr>
-            <w:tcW w:w="7137" w:type="dxa"/>
+            <w:tcW w:w="6804" w:type="dxa"/>
             <w:tcBorders>
               <w:top w:val="single" w:sz="2" w:space="0" w:color="000000"/>
               <w:left w:val="none" w:sz="2" w:space="0" w:color="000000"/>
@@ -9433,7 +10338,7 @@
         </w:tc>
         <w:tc>
           <w:tcPr>
-            <w:tcW w:w="559" w:type="dxa"/>
+            <w:tcW w:w="567" w:type="dxa"/>
             <w:tcBorders>
               <w:top w:val="single" w:sz="2" w:space="0" w:color="000000"/>
               <w:left w:val="single" w:sz="2" w:space="0" w:color="000000"/>
@@ -9473,7 +10378,7 @@
         </w:tc>
         <w:tc>
           <w:tcPr>
-            <w:tcW w:w="623" w:type="dxa"/>
+            <w:tcW w:w="567" w:type="dxa"/>
             <w:tcBorders>
               <w:top w:val="single" w:sz="2" w:space="0" w:color="000000"/>
               <w:left w:val="single" w:sz="2" w:space="0" w:color="000000"/>
@@ -9513,7 +10418,7 @@
         </w:tc>
         <w:tc>
           <w:tcPr>
-            <w:tcW w:w="593" w:type="dxa"/>
+            <w:tcW w:w="567" w:type="dxa"/>
             <w:tcBorders>
               <w:top w:val="single" w:sz="2" w:space="0" w:color="000000"/>
               <w:left w:val="single" w:sz="2" w:space="0" w:color="000000"/>
@@ -9549,6 +10454,30 @@
               </w:rPr>
               <w:t>38</w:t>
             </w:r>
+          </w:p>
+        </w:tc>
+        <w:tc>
+          <w:tcPr>
+            <w:tcW w:w="709" w:type="dxa"/>
+            <w:tcBorders>
+              <w:top w:val="single" w:sz="2" w:space="0" w:color="000000"/>
+              <w:left w:val="single" w:sz="2" w:space="0" w:color="000000"/>
+              <w:bottom w:val="single" w:sz="4" w:space="0" w:color="000000"/>
+              <w:right w:val="single" w:sz="2" w:space="0" w:color="000000"/>
+            </w:tcBorders>
+            <w:shd w:val="clear" w:color="auto" w:fill="auto"/>
+          </w:tcPr>
+          <w:p>
+            <w:pPr>
+              <w:pStyle w:val="TableGrid1"/>
+              <w:jc w:val="center"/>
+              <w:rPr>
+                <w:rFonts w:ascii="Segoe UI Semilight" w:hAnsi="Segoe UI Semilight" w:cs="Segoe UI Semilight"/>
+                <w:color w:val="000000"/>
+                <w:sz w:val="18"/>
+                <w:szCs w:val="18"/>
+              </w:rPr>
+            </w:pPr>
           </w:p>
         </w:tc>
       </w:tr>
@@ -9627,7 +10556,7 @@
         </w:tc>
         <w:tc>
           <w:tcPr>
-            <w:tcW w:w="7137" w:type="dxa"/>
+            <w:tcW w:w="6804" w:type="dxa"/>
             <w:tcBorders>
               <w:top w:val="single" w:sz="2" w:space="0" w:color="000000"/>
               <w:left w:val="none" w:sz="2" w:space="0" w:color="000000"/>
@@ -9667,7 +10596,7 @@
         </w:tc>
         <w:tc>
           <w:tcPr>
-            <w:tcW w:w="559" w:type="dxa"/>
+            <w:tcW w:w="567" w:type="dxa"/>
             <w:tcBorders>
               <w:top w:val="single" w:sz="2" w:space="0" w:color="000000"/>
               <w:left w:val="single" w:sz="2" w:space="0" w:color="000000"/>
@@ -9707,7 +10636,7 @@
         </w:tc>
         <w:tc>
           <w:tcPr>
-            <w:tcW w:w="623" w:type="dxa"/>
+            <w:tcW w:w="567" w:type="dxa"/>
             <w:tcBorders>
               <w:top w:val="single" w:sz="2" w:space="0" w:color="000000"/>
               <w:left w:val="single" w:sz="2" w:space="0" w:color="000000"/>
@@ -9747,7 +10676,7 @@
         </w:tc>
         <w:tc>
           <w:tcPr>
-            <w:tcW w:w="593" w:type="dxa"/>
+            <w:tcW w:w="567" w:type="dxa"/>
             <w:tcBorders>
               <w:top w:val="single" w:sz="2" w:space="0" w:color="000000"/>
               <w:left w:val="single" w:sz="2" w:space="0" w:color="000000"/>
@@ -9783,6 +10712,30 @@
               </w:rPr>
               <w:t>39</w:t>
             </w:r>
+          </w:p>
+        </w:tc>
+        <w:tc>
+          <w:tcPr>
+            <w:tcW w:w="709" w:type="dxa"/>
+            <w:tcBorders>
+              <w:top w:val="single" w:sz="2" w:space="0" w:color="000000"/>
+              <w:left w:val="single" w:sz="2" w:space="0" w:color="000000"/>
+              <w:bottom w:val="single" w:sz="4" w:space="0" w:color="000000"/>
+              <w:right w:val="single" w:sz="2" w:space="0" w:color="000000"/>
+            </w:tcBorders>
+            <w:shd w:val="clear" w:color="auto" w:fill="auto"/>
+          </w:tcPr>
+          <w:p>
+            <w:pPr>
+              <w:pStyle w:val="TableGrid1"/>
+              <w:jc w:val="center"/>
+              <w:rPr>
+                <w:rFonts w:ascii="Segoe UI Semilight" w:hAnsi="Segoe UI Semilight" w:cs="Segoe UI Semilight"/>
+                <w:color w:val="000000"/>
+                <w:sz w:val="18"/>
+                <w:szCs w:val="18"/>
+              </w:rPr>
+            </w:pPr>
           </w:p>
         </w:tc>
       </w:tr>
@@ -9861,7 +10814,7 @@
         </w:tc>
         <w:tc>
           <w:tcPr>
-            <w:tcW w:w="7137" w:type="dxa"/>
+            <w:tcW w:w="6804" w:type="dxa"/>
             <w:tcBorders>
               <w:top w:val="single" w:sz="2" w:space="0" w:color="000000"/>
               <w:left w:val="none" w:sz="2" w:space="0" w:color="000000"/>
@@ -9901,7 +10854,7 @@
         </w:tc>
         <w:tc>
           <w:tcPr>
-            <w:tcW w:w="559" w:type="dxa"/>
+            <w:tcW w:w="567" w:type="dxa"/>
             <w:tcBorders>
               <w:top w:val="single" w:sz="2" w:space="0" w:color="000000"/>
               <w:left w:val="single" w:sz="2" w:space="0" w:color="000000"/>
@@ -9941,7 +10894,7 @@
         </w:tc>
         <w:tc>
           <w:tcPr>
-            <w:tcW w:w="623" w:type="dxa"/>
+            <w:tcW w:w="567" w:type="dxa"/>
             <w:tcBorders>
               <w:top w:val="single" w:sz="2" w:space="0" w:color="000000"/>
               <w:left w:val="single" w:sz="2" w:space="0" w:color="000000"/>
@@ -9981,7 +10934,7 @@
         </w:tc>
         <w:tc>
           <w:tcPr>
-            <w:tcW w:w="593" w:type="dxa"/>
+            <w:tcW w:w="567" w:type="dxa"/>
             <w:tcBorders>
               <w:top w:val="single" w:sz="2" w:space="0" w:color="000000"/>
               <w:left w:val="single" w:sz="2" w:space="0" w:color="000000"/>
@@ -10017,6 +10970,30 @@
               </w:rPr>
               <w:t>40</w:t>
             </w:r>
+          </w:p>
+        </w:tc>
+        <w:tc>
+          <w:tcPr>
+            <w:tcW w:w="709" w:type="dxa"/>
+            <w:tcBorders>
+              <w:top w:val="single" w:sz="2" w:space="0" w:color="000000"/>
+              <w:left w:val="single" w:sz="2" w:space="0" w:color="000000"/>
+              <w:bottom w:val="single" w:sz="2" w:space="0" w:color="000000"/>
+              <w:right w:val="single" w:sz="2" w:space="0" w:color="000000"/>
+            </w:tcBorders>
+            <w:shd w:val="clear" w:color="auto" w:fill="auto"/>
+          </w:tcPr>
+          <w:p>
+            <w:pPr>
+              <w:pStyle w:val="TableGrid1"/>
+              <w:jc w:val="center"/>
+              <w:rPr>
+                <w:rFonts w:ascii="Segoe UI Semilight" w:hAnsi="Segoe UI Semilight" w:cs="Segoe UI Semilight"/>
+                <w:color w:val="000000"/>
+                <w:sz w:val="18"/>
+                <w:szCs w:val="18"/>
+              </w:rPr>
+            </w:pPr>
           </w:p>
         </w:tc>
       </w:tr>
@@ -10095,7 +11072,7 @@
         </w:tc>
         <w:tc>
           <w:tcPr>
-            <w:tcW w:w="7137" w:type="dxa"/>
+            <w:tcW w:w="6804" w:type="dxa"/>
             <w:tcBorders>
               <w:top w:val="single" w:sz="2" w:space="0" w:color="000000"/>
               <w:left w:val="none" w:sz="2" w:space="0" w:color="000000"/>
@@ -10135,7 +11112,7 @@
         </w:tc>
         <w:tc>
           <w:tcPr>
-            <w:tcW w:w="559" w:type="dxa"/>
+            <w:tcW w:w="567" w:type="dxa"/>
             <w:tcBorders>
               <w:top w:val="single" w:sz="2" w:space="0" w:color="000000"/>
               <w:left w:val="single" w:sz="2" w:space="0" w:color="000000"/>
@@ -10175,7 +11152,7 @@
         </w:tc>
         <w:tc>
           <w:tcPr>
-            <w:tcW w:w="623" w:type="dxa"/>
+            <w:tcW w:w="567" w:type="dxa"/>
             <w:tcBorders>
               <w:top w:val="single" w:sz="2" w:space="0" w:color="000000"/>
               <w:left w:val="single" w:sz="2" w:space="0" w:color="000000"/>
@@ -10215,7 +11192,7 @@
         </w:tc>
         <w:tc>
           <w:tcPr>
-            <w:tcW w:w="593" w:type="dxa"/>
+            <w:tcW w:w="567" w:type="dxa"/>
             <w:tcBorders>
               <w:top w:val="single" w:sz="2" w:space="0" w:color="000000"/>
               <w:left w:val="single" w:sz="2" w:space="0" w:color="000000"/>
@@ -10251,6 +11228,30 @@
               </w:rPr>
               <w:sym w:font="Wingdings" w:char="F0FB"/>
             </w:r>
+          </w:p>
+        </w:tc>
+        <w:tc>
+          <w:tcPr>
+            <w:tcW w:w="709" w:type="dxa"/>
+            <w:tcBorders>
+              <w:top w:val="single" w:sz="2" w:space="0" w:color="000000"/>
+              <w:left w:val="single" w:sz="2" w:space="0" w:color="000000"/>
+              <w:bottom w:val="single" w:sz="2" w:space="0" w:color="000000"/>
+              <w:right w:val="single" w:sz="2" w:space="0" w:color="000000"/>
+            </w:tcBorders>
+            <w:shd w:val="clear" w:color="auto" w:fill="auto"/>
+          </w:tcPr>
+          <w:p>
+            <w:pPr>
+              <w:pStyle w:val="TableGrid1"/>
+              <w:jc w:val="center"/>
+              <w:rPr>
+                <w:rFonts w:ascii="Segoe UI Semilight" w:hAnsi="Segoe UI Semilight" w:cs="Segoe UI Semilight"/>
+                <w:color w:val="000000"/>
+                <w:sz w:val="18"/>
+                <w:szCs w:val="18"/>
+              </w:rPr>
+            </w:pPr>
           </w:p>
         </w:tc>
       </w:tr>
@@ -10329,7 +11330,7 @@
         </w:tc>
         <w:tc>
           <w:tcPr>
-            <w:tcW w:w="7137" w:type="dxa"/>
+            <w:tcW w:w="6804" w:type="dxa"/>
             <w:tcBorders>
               <w:top w:val="single" w:sz="2" w:space="0" w:color="000000"/>
               <w:left w:val="none" w:sz="2" w:space="0" w:color="000000"/>
@@ -10369,7 +11370,7 @@
         </w:tc>
         <w:tc>
           <w:tcPr>
-            <w:tcW w:w="559" w:type="dxa"/>
+            <w:tcW w:w="567" w:type="dxa"/>
             <w:tcBorders>
               <w:top w:val="single" w:sz="2" w:space="0" w:color="000000"/>
               <w:left w:val="single" w:sz="2" w:space="0" w:color="000000"/>
@@ -10409,7 +11410,7 @@
         </w:tc>
         <w:tc>
           <w:tcPr>
-            <w:tcW w:w="623" w:type="dxa"/>
+            <w:tcW w:w="567" w:type="dxa"/>
             <w:tcBorders>
               <w:top w:val="single" w:sz="2" w:space="0" w:color="000000"/>
               <w:left w:val="single" w:sz="2" w:space="0" w:color="000000"/>
@@ -10449,7 +11450,7 @@
         </w:tc>
         <w:tc>
           <w:tcPr>
-            <w:tcW w:w="593" w:type="dxa"/>
+            <w:tcW w:w="567" w:type="dxa"/>
             <w:tcBorders>
               <w:top w:val="single" w:sz="2" w:space="0" w:color="000000"/>
               <w:left w:val="single" w:sz="2" w:space="0" w:color="000000"/>
@@ -10485,6 +11486,30 @@
               </w:rPr>
               <w:sym w:font="Wingdings" w:char="F0FB"/>
             </w:r>
+          </w:p>
+        </w:tc>
+        <w:tc>
+          <w:tcPr>
+            <w:tcW w:w="709" w:type="dxa"/>
+            <w:tcBorders>
+              <w:top w:val="single" w:sz="2" w:space="0" w:color="000000"/>
+              <w:left w:val="single" w:sz="2" w:space="0" w:color="000000"/>
+              <w:bottom w:val="single" w:sz="2" w:space="0" w:color="000000"/>
+              <w:right w:val="single" w:sz="2" w:space="0" w:color="000000"/>
+            </w:tcBorders>
+            <w:shd w:val="clear" w:color="auto" w:fill="auto"/>
+          </w:tcPr>
+          <w:p>
+            <w:pPr>
+              <w:pStyle w:val="TableGrid1"/>
+              <w:jc w:val="center"/>
+              <w:rPr>
+                <w:rFonts w:ascii="Segoe UI Semilight" w:hAnsi="Segoe UI Semilight" w:cs="Segoe UI Semilight"/>
+                <w:color w:val="000000"/>
+                <w:sz w:val="18"/>
+                <w:szCs w:val="18"/>
+              </w:rPr>
+            </w:pPr>
           </w:p>
         </w:tc>
       </w:tr>
@@ -10563,7 +11588,7 @@
         </w:tc>
         <w:tc>
           <w:tcPr>
-            <w:tcW w:w="7137" w:type="dxa"/>
+            <w:tcW w:w="6804" w:type="dxa"/>
             <w:tcBorders>
               <w:top w:val="single" w:sz="2" w:space="0" w:color="000000"/>
               <w:left w:val="none" w:sz="2" w:space="0" w:color="000000"/>
@@ -10603,7 +11628,7 @@
         </w:tc>
         <w:tc>
           <w:tcPr>
-            <w:tcW w:w="559" w:type="dxa"/>
+            <w:tcW w:w="567" w:type="dxa"/>
             <w:tcBorders>
               <w:top w:val="single" w:sz="2" w:space="0" w:color="000000"/>
               <w:left w:val="single" w:sz="2" w:space="0" w:color="000000"/>
@@ -10643,7 +11668,7 @@
         </w:tc>
         <w:tc>
           <w:tcPr>
-            <w:tcW w:w="623" w:type="dxa"/>
+            <w:tcW w:w="567" w:type="dxa"/>
             <w:tcBorders>
               <w:top w:val="single" w:sz="2" w:space="0" w:color="000000"/>
               <w:left w:val="single" w:sz="2" w:space="0" w:color="000000"/>
@@ -10683,7 +11708,7 @@
         </w:tc>
         <w:tc>
           <w:tcPr>
-            <w:tcW w:w="593" w:type="dxa"/>
+            <w:tcW w:w="567" w:type="dxa"/>
             <w:tcBorders>
               <w:top w:val="single" w:sz="2" w:space="0" w:color="000000"/>
               <w:left w:val="single" w:sz="2" w:space="0" w:color="000000"/>
@@ -10719,6 +11744,30 @@
               </w:rPr>
               <w:sym w:font="Wingdings" w:char="F0FB"/>
             </w:r>
+          </w:p>
+        </w:tc>
+        <w:tc>
+          <w:tcPr>
+            <w:tcW w:w="709" w:type="dxa"/>
+            <w:tcBorders>
+              <w:top w:val="single" w:sz="2" w:space="0" w:color="000000"/>
+              <w:left w:val="single" w:sz="2" w:space="0" w:color="000000"/>
+              <w:bottom w:val="single" w:sz="2" w:space="0" w:color="000000"/>
+              <w:right w:val="single" w:sz="2" w:space="0" w:color="000000"/>
+            </w:tcBorders>
+            <w:shd w:val="clear" w:color="auto" w:fill="auto"/>
+          </w:tcPr>
+          <w:p>
+            <w:pPr>
+              <w:pStyle w:val="TableGrid1"/>
+              <w:jc w:val="center"/>
+              <w:rPr>
+                <w:rFonts w:ascii="Segoe UI Semilight" w:hAnsi="Segoe UI Semilight" w:cs="Segoe UI Semilight"/>
+                <w:color w:val="000000"/>
+                <w:sz w:val="18"/>
+                <w:szCs w:val="18"/>
+              </w:rPr>
+            </w:pPr>
           </w:p>
         </w:tc>
       </w:tr>
@@ -10797,7 +11846,7 @@
         </w:tc>
         <w:tc>
           <w:tcPr>
-            <w:tcW w:w="7137" w:type="dxa"/>
+            <w:tcW w:w="6804" w:type="dxa"/>
             <w:tcBorders>
               <w:top w:val="single" w:sz="2" w:space="0" w:color="000000"/>
               <w:left w:val="none" w:sz="2" w:space="0" w:color="000000"/>
@@ -10837,7 +11886,7 @@
         </w:tc>
         <w:tc>
           <w:tcPr>
-            <w:tcW w:w="559" w:type="dxa"/>
+            <w:tcW w:w="567" w:type="dxa"/>
             <w:tcBorders>
               <w:top w:val="single" w:sz="2" w:space="0" w:color="000000"/>
               <w:left w:val="single" w:sz="2" w:space="0" w:color="000000"/>
@@ -10877,7 +11926,7 @@
         </w:tc>
         <w:tc>
           <w:tcPr>
-            <w:tcW w:w="623" w:type="dxa"/>
+            <w:tcW w:w="567" w:type="dxa"/>
             <w:tcBorders>
               <w:top w:val="single" w:sz="2" w:space="0" w:color="000000"/>
               <w:left w:val="single" w:sz="2" w:space="0" w:color="000000"/>
@@ -10917,7 +11966,7 @@
         </w:tc>
         <w:tc>
           <w:tcPr>
-            <w:tcW w:w="593" w:type="dxa"/>
+            <w:tcW w:w="567" w:type="dxa"/>
             <w:tcBorders>
               <w:top w:val="single" w:sz="2" w:space="0" w:color="000000"/>
               <w:left w:val="single" w:sz="2" w:space="0" w:color="000000"/>
@@ -10953,6 +12002,30 @@
               </w:rPr>
               <w:sym w:font="Wingdings" w:char="F0FB"/>
             </w:r>
+          </w:p>
+        </w:tc>
+        <w:tc>
+          <w:tcPr>
+            <w:tcW w:w="709" w:type="dxa"/>
+            <w:tcBorders>
+              <w:top w:val="single" w:sz="2" w:space="0" w:color="000000"/>
+              <w:left w:val="single" w:sz="2" w:space="0" w:color="000000"/>
+              <w:bottom w:val="single" w:sz="2" w:space="0" w:color="000000"/>
+              <w:right w:val="single" w:sz="2" w:space="0" w:color="000000"/>
+            </w:tcBorders>
+            <w:shd w:val="clear" w:color="auto" w:fill="auto"/>
+          </w:tcPr>
+          <w:p>
+            <w:pPr>
+              <w:pStyle w:val="TableGrid1"/>
+              <w:jc w:val="center"/>
+              <w:rPr>
+                <w:rFonts w:ascii="Segoe UI Semilight" w:hAnsi="Segoe UI Semilight" w:cs="Segoe UI Semilight"/>
+                <w:color w:val="000000"/>
+                <w:sz w:val="18"/>
+                <w:szCs w:val="18"/>
+              </w:rPr>
+            </w:pPr>
           </w:p>
         </w:tc>
       </w:tr>
@@ -11031,7 +12104,7 @@
         </w:tc>
         <w:tc>
           <w:tcPr>
-            <w:tcW w:w="7137" w:type="dxa"/>
+            <w:tcW w:w="6804" w:type="dxa"/>
             <w:tcBorders>
               <w:top w:val="single" w:sz="2" w:space="0" w:color="000000"/>
               <w:left w:val="none" w:sz="2" w:space="0" w:color="000000"/>
@@ -11071,7 +12144,7 @@
         </w:tc>
         <w:tc>
           <w:tcPr>
-            <w:tcW w:w="559" w:type="dxa"/>
+            <w:tcW w:w="567" w:type="dxa"/>
             <w:tcBorders>
               <w:top w:val="single" w:sz="2" w:space="0" w:color="000000"/>
               <w:left w:val="single" w:sz="2" w:space="0" w:color="000000"/>
@@ -11111,7 +12184,7 @@
         </w:tc>
         <w:tc>
           <w:tcPr>
-            <w:tcW w:w="623" w:type="dxa"/>
+            <w:tcW w:w="567" w:type="dxa"/>
             <w:tcBorders>
               <w:top w:val="single" w:sz="2" w:space="0" w:color="000000"/>
               <w:left w:val="single" w:sz="2" w:space="0" w:color="000000"/>
@@ -11151,7 +12224,7 @@
         </w:tc>
         <w:tc>
           <w:tcPr>
-            <w:tcW w:w="593" w:type="dxa"/>
+            <w:tcW w:w="567" w:type="dxa"/>
             <w:tcBorders>
               <w:top w:val="single" w:sz="2" w:space="0" w:color="000000"/>
               <w:left w:val="single" w:sz="2" w:space="0" w:color="000000"/>
@@ -11187,6 +12260,30 @@
               </w:rPr>
               <w:sym w:font="Wingdings" w:char="F0FB"/>
             </w:r>
+          </w:p>
+        </w:tc>
+        <w:tc>
+          <w:tcPr>
+            <w:tcW w:w="709" w:type="dxa"/>
+            <w:tcBorders>
+              <w:top w:val="single" w:sz="2" w:space="0" w:color="000000"/>
+              <w:left w:val="single" w:sz="2" w:space="0" w:color="000000"/>
+              <w:bottom w:val="single" w:sz="2" w:space="0" w:color="000000"/>
+              <w:right w:val="single" w:sz="2" w:space="0" w:color="000000"/>
+            </w:tcBorders>
+            <w:shd w:val="clear" w:color="auto" w:fill="auto"/>
+          </w:tcPr>
+          <w:p>
+            <w:pPr>
+              <w:pStyle w:val="TableGrid1"/>
+              <w:jc w:val="center"/>
+              <w:rPr>
+                <w:rFonts w:ascii="Segoe UI Semilight" w:hAnsi="Segoe UI Semilight" w:cs="Segoe UI Semilight"/>
+                <w:color w:val="000000"/>
+                <w:sz w:val="18"/>
+                <w:szCs w:val="18"/>
+              </w:rPr>
+            </w:pPr>
           </w:p>
         </w:tc>
       </w:tr>
@@ -11265,7 +12362,7 @@
         </w:tc>
         <w:tc>
           <w:tcPr>
-            <w:tcW w:w="7137" w:type="dxa"/>
+            <w:tcW w:w="6804" w:type="dxa"/>
             <w:tcBorders>
               <w:top w:val="single" w:sz="2" w:space="0" w:color="000000"/>
               <w:left w:val="none" w:sz="2" w:space="0" w:color="000000"/>
@@ -11305,7 +12402,7 @@
         </w:tc>
         <w:tc>
           <w:tcPr>
-            <w:tcW w:w="559" w:type="dxa"/>
+            <w:tcW w:w="567" w:type="dxa"/>
             <w:tcBorders>
               <w:top w:val="single" w:sz="2" w:space="0" w:color="000000"/>
               <w:left w:val="single" w:sz="2" w:space="0" w:color="000000"/>
@@ -11345,7 +12442,7 @@
         </w:tc>
         <w:tc>
           <w:tcPr>
-            <w:tcW w:w="623" w:type="dxa"/>
+            <w:tcW w:w="567" w:type="dxa"/>
             <w:tcBorders>
               <w:top w:val="single" w:sz="2" w:space="0" w:color="000000"/>
               <w:left w:val="single" w:sz="2" w:space="0" w:color="000000"/>
@@ -11385,7 +12482,7 @@
         </w:tc>
         <w:tc>
           <w:tcPr>
-            <w:tcW w:w="593" w:type="dxa"/>
+            <w:tcW w:w="567" w:type="dxa"/>
             <w:tcBorders>
               <w:top w:val="single" w:sz="2" w:space="0" w:color="000000"/>
               <w:left w:val="single" w:sz="2" w:space="0" w:color="000000"/>
@@ -11421,6 +12518,30 @@
               </w:rPr>
               <w:sym w:font="Wingdings" w:char="F0FB"/>
             </w:r>
+          </w:p>
+        </w:tc>
+        <w:tc>
+          <w:tcPr>
+            <w:tcW w:w="709" w:type="dxa"/>
+            <w:tcBorders>
+              <w:top w:val="single" w:sz="2" w:space="0" w:color="000000"/>
+              <w:left w:val="single" w:sz="2" w:space="0" w:color="000000"/>
+              <w:bottom w:val="single" w:sz="2" w:space="0" w:color="000000"/>
+              <w:right w:val="single" w:sz="2" w:space="0" w:color="000000"/>
+            </w:tcBorders>
+            <w:shd w:val="clear" w:color="auto" w:fill="auto"/>
+          </w:tcPr>
+          <w:p>
+            <w:pPr>
+              <w:pStyle w:val="TableGrid1"/>
+              <w:jc w:val="center"/>
+              <w:rPr>
+                <w:rFonts w:ascii="Segoe UI Semilight" w:hAnsi="Segoe UI Semilight" w:cs="Segoe UI Semilight"/>
+                <w:color w:val="000000"/>
+                <w:sz w:val="18"/>
+                <w:szCs w:val="18"/>
+              </w:rPr>
+            </w:pPr>
           </w:p>
         </w:tc>
       </w:tr>
@@ -11499,7 +12620,7 @@
         </w:tc>
         <w:tc>
           <w:tcPr>
-            <w:tcW w:w="7137" w:type="dxa"/>
+            <w:tcW w:w="6804" w:type="dxa"/>
             <w:tcBorders>
               <w:top w:val="single" w:sz="2" w:space="0" w:color="000000"/>
               <w:left w:val="none" w:sz="2" w:space="0" w:color="000000"/>
@@ -11539,7 +12660,7 @@
         </w:tc>
         <w:tc>
           <w:tcPr>
-            <w:tcW w:w="559" w:type="dxa"/>
+            <w:tcW w:w="567" w:type="dxa"/>
             <w:tcBorders>
               <w:top w:val="single" w:sz="2" w:space="0" w:color="000000"/>
               <w:left w:val="single" w:sz="2" w:space="0" w:color="000000"/>
@@ -11579,7 +12700,7 @@
         </w:tc>
         <w:tc>
           <w:tcPr>
-            <w:tcW w:w="623" w:type="dxa"/>
+            <w:tcW w:w="567" w:type="dxa"/>
             <w:tcBorders>
               <w:top w:val="single" w:sz="2" w:space="0" w:color="000000"/>
               <w:left w:val="single" w:sz="2" w:space="0" w:color="000000"/>
@@ -11619,7 +12740,7 @@
         </w:tc>
         <w:tc>
           <w:tcPr>
-            <w:tcW w:w="593" w:type="dxa"/>
+            <w:tcW w:w="567" w:type="dxa"/>
             <w:tcBorders>
               <w:top w:val="single" w:sz="2" w:space="0" w:color="000000"/>
               <w:left w:val="single" w:sz="2" w:space="0" w:color="000000"/>
@@ -11655,6 +12776,30 @@
               </w:rPr>
               <w:sym w:font="Wingdings" w:char="F0FB"/>
             </w:r>
+          </w:p>
+        </w:tc>
+        <w:tc>
+          <w:tcPr>
+            <w:tcW w:w="709" w:type="dxa"/>
+            <w:tcBorders>
+              <w:top w:val="single" w:sz="2" w:space="0" w:color="000000"/>
+              <w:left w:val="single" w:sz="2" w:space="0" w:color="000000"/>
+              <w:bottom w:val="single" w:sz="2" w:space="0" w:color="000000"/>
+              <w:right w:val="single" w:sz="2" w:space="0" w:color="000000"/>
+            </w:tcBorders>
+            <w:shd w:val="clear" w:color="auto" w:fill="auto"/>
+          </w:tcPr>
+          <w:p>
+            <w:pPr>
+              <w:pStyle w:val="TableGrid1"/>
+              <w:jc w:val="center"/>
+              <w:rPr>
+                <w:rFonts w:ascii="Segoe UI Semilight" w:hAnsi="Segoe UI Semilight" w:cs="Segoe UI Semilight"/>
+                <w:color w:val="000000"/>
+                <w:sz w:val="18"/>
+                <w:szCs w:val="18"/>
+              </w:rPr>
+            </w:pPr>
           </w:p>
         </w:tc>
       </w:tr>
@@ -11733,7 +12878,7 @@
         </w:tc>
         <w:tc>
           <w:tcPr>
-            <w:tcW w:w="7137" w:type="dxa"/>
+            <w:tcW w:w="6804" w:type="dxa"/>
             <w:tcBorders>
               <w:top w:val="single" w:sz="2" w:space="0" w:color="000000"/>
               <w:left w:val="none" w:sz="2" w:space="0" w:color="000000"/>
@@ -11773,7 +12918,7 @@
         </w:tc>
         <w:tc>
           <w:tcPr>
-            <w:tcW w:w="559" w:type="dxa"/>
+            <w:tcW w:w="567" w:type="dxa"/>
             <w:tcBorders>
               <w:top w:val="single" w:sz="2" w:space="0" w:color="000000"/>
               <w:left w:val="single" w:sz="2" w:space="0" w:color="000000"/>
@@ -11813,7 +12958,7 @@
         </w:tc>
         <w:tc>
           <w:tcPr>
-            <w:tcW w:w="623" w:type="dxa"/>
+            <w:tcW w:w="567" w:type="dxa"/>
             <w:tcBorders>
               <w:top w:val="single" w:sz="2" w:space="0" w:color="000000"/>
               <w:left w:val="single" w:sz="2" w:space="0" w:color="000000"/>
@@ -11853,7 +12998,7 @@
         </w:tc>
         <w:tc>
           <w:tcPr>
-            <w:tcW w:w="593" w:type="dxa"/>
+            <w:tcW w:w="567" w:type="dxa"/>
             <w:tcBorders>
               <w:top w:val="single" w:sz="2" w:space="0" w:color="000000"/>
               <w:left w:val="single" w:sz="2" w:space="0" w:color="000000"/>
@@ -11889,6 +13034,30 @@
               </w:rPr>
               <w:sym w:font="Wingdings" w:char="F0FB"/>
             </w:r>
+          </w:p>
+        </w:tc>
+        <w:tc>
+          <w:tcPr>
+            <w:tcW w:w="709" w:type="dxa"/>
+            <w:tcBorders>
+              <w:top w:val="single" w:sz="2" w:space="0" w:color="000000"/>
+              <w:left w:val="single" w:sz="2" w:space="0" w:color="000000"/>
+              <w:bottom w:val="single" w:sz="2" w:space="0" w:color="000000"/>
+              <w:right w:val="single" w:sz="2" w:space="0" w:color="000000"/>
+            </w:tcBorders>
+            <w:shd w:val="clear" w:color="auto" w:fill="auto"/>
+          </w:tcPr>
+          <w:p>
+            <w:pPr>
+              <w:pStyle w:val="TableGrid1"/>
+              <w:jc w:val="center"/>
+              <w:rPr>
+                <w:rFonts w:ascii="Segoe UI Semilight" w:hAnsi="Segoe UI Semilight" w:cs="Segoe UI Semilight"/>
+                <w:color w:val="000000"/>
+                <w:sz w:val="18"/>
+                <w:szCs w:val="18"/>
+              </w:rPr>
+            </w:pPr>
           </w:p>
         </w:tc>
       </w:tr>
@@ -11967,7 +13136,7 @@
         </w:tc>
         <w:tc>
           <w:tcPr>
-            <w:tcW w:w="7137" w:type="dxa"/>
+            <w:tcW w:w="6804" w:type="dxa"/>
             <w:tcBorders>
               <w:top w:val="single" w:sz="2" w:space="0" w:color="000000"/>
               <w:left w:val="none" w:sz="2" w:space="0" w:color="000000"/>
@@ -12007,7 +13176,7 @@
         </w:tc>
         <w:tc>
           <w:tcPr>
-            <w:tcW w:w="559" w:type="dxa"/>
+            <w:tcW w:w="567" w:type="dxa"/>
             <w:tcBorders>
               <w:top w:val="single" w:sz="2" w:space="0" w:color="000000"/>
               <w:left w:val="single" w:sz="2" w:space="0" w:color="000000"/>
@@ -12047,7 +13216,7 @@
         </w:tc>
         <w:tc>
           <w:tcPr>
-            <w:tcW w:w="623" w:type="dxa"/>
+            <w:tcW w:w="567" w:type="dxa"/>
             <w:tcBorders>
               <w:top w:val="single" w:sz="2" w:space="0" w:color="000000"/>
               <w:left w:val="single" w:sz="2" w:space="0" w:color="000000"/>
@@ -12087,7 +13256,7 @@
         </w:tc>
         <w:tc>
           <w:tcPr>
-            <w:tcW w:w="593" w:type="dxa"/>
+            <w:tcW w:w="567" w:type="dxa"/>
             <w:tcBorders>
               <w:top w:val="single" w:sz="2" w:space="0" w:color="000000"/>
               <w:left w:val="single" w:sz="2" w:space="0" w:color="000000"/>
@@ -12123,6 +13292,30 @@
               </w:rPr>
               <w:sym w:font="Wingdings" w:char="F0FB"/>
             </w:r>
+          </w:p>
+        </w:tc>
+        <w:tc>
+          <w:tcPr>
+            <w:tcW w:w="709" w:type="dxa"/>
+            <w:tcBorders>
+              <w:top w:val="single" w:sz="2" w:space="0" w:color="000000"/>
+              <w:left w:val="single" w:sz="2" w:space="0" w:color="000000"/>
+              <w:bottom w:val="single" w:sz="4" w:space="0" w:color="000000"/>
+              <w:right w:val="single" w:sz="2" w:space="0" w:color="000000"/>
+            </w:tcBorders>
+            <w:shd w:val="clear" w:color="auto" w:fill="auto"/>
+          </w:tcPr>
+          <w:p>
+            <w:pPr>
+              <w:pStyle w:val="TableGrid1"/>
+              <w:jc w:val="center"/>
+              <w:rPr>
+                <w:rFonts w:ascii="Segoe UI Semilight" w:hAnsi="Segoe UI Semilight" w:cs="Segoe UI Semilight"/>
+                <w:color w:val="000000"/>
+                <w:sz w:val="18"/>
+                <w:szCs w:val="18"/>
+              </w:rPr>
+            </w:pPr>
           </w:p>
         </w:tc>
       </w:tr>
@@ -12368,15 +13561,7 @@
           <w:sz w:val="16"/>
           <w:szCs w:val="16"/>
         </w:rPr>
-        <w:t xml:space="preserve"> </w:t>
-      </w:r>
-      <w:r>
-        <w:rPr>
-          <w:rFonts w:ascii="Arial" w:hAnsi="Arial" w:cs="Arial"/>
-          <w:sz w:val="16"/>
-          <w:szCs w:val="16"/>
-        </w:rPr>
-        <w:t>on 24</w:t>
+        <w:t xml:space="preserve"> on 24</w:t>
       </w:r>
       <w:r>
         <w:rPr>

</xml_diff>